<commit_message>
Conclusione documento numero 1
</commit_message>
<xml_diff>
--- a/Deliverables/Documents/01 - Requirement Analysis Document_WarriorsAdventure.docx
+++ b/Deliverables/Documents/01 - Requirement Analysis Document_WarriorsAdventure.docx
@@ -202,7 +202,13 @@
         <w:jc w:val="both"/>
       </w:pPr>
       <w:r>
-        <w:t>Il titolo non cerca di attirare un’utenza particolare, ma cerca di attirare sia vecchi giocatori che adorano questo tipo di funzionalità, che nuovi giocatori che desiderano provare qualcosa a cui non sono più abituati.</w:t>
+        <w:t xml:space="preserve">Il titolo non cerca di attirare un’utenza particolare, ma cerca di attirare sia vecchi giocatori che adorano questo tipo di </w:t>
+      </w:r>
+      <w:r>
+        <w:t>esperienza</w:t>
+      </w:r>
+      <w:r>
+        <w:t>, che nuovi giocatori che desiderano provare qualcosa a cui non sono più abituati.</w:t>
       </w:r>
     </w:p>
     <w:p>
@@ -709,31 +715,6 @@
     </w:p>
     <w:p>
       <w:pPr>
-        <w:ind w:left="708"/>
-        <w:jc w:val="both"/>
-      </w:pPr>
-      <w:r>
-        <w:lastRenderedPageBreak/>
-        <w:t>Al raggiungimento di un tot di XP il livello aumenterà fino ad un massimo di 50. Per ogni livello le statistiche</w:t>
-      </w:r>
-      <w:r>
-        <w:t xml:space="preserve"> totali del personaggio</w:t>
-      </w:r>
-      <w:r>
-        <w:t xml:space="preserve"> miglioreranno di 1 punto</w:t>
-      </w:r>
-      <w:r>
-        <w:t>.</w:t>
-      </w:r>
-    </w:p>
-    <w:p>
-      <w:pPr>
-        <w:ind w:left="708"/>
-        <w:jc w:val="both"/>
-      </w:pPr>
-    </w:p>
-    <w:p>
-      <w:pPr>
         <w:pStyle w:val="Paragrafoelenco"/>
         <w:numPr>
           <w:ilvl w:val="0"/>
@@ -742,6 +723,7 @@
         <w:jc w:val="both"/>
       </w:pPr>
       <w:r>
+        <w:lastRenderedPageBreak/>
         <w:t>Ogni personaggio avrà accesso a tutte le armi presenti nel gioco che sono:</w:t>
       </w:r>
     </w:p>
@@ -1044,9 +1026,6 @@
         <w:t xml:space="preserve"> da </w:t>
       </w:r>
       <w:r>
-        <w:rPr>
-          <w:u w:val="single"/>
-        </w:rPr>
         <w:t>Cavallo</w:t>
       </w:r>
       <w:r>
@@ -1509,7 +1488,6 @@
           <w:b/>
           <w:bCs/>
         </w:rPr>
-        <w:lastRenderedPageBreak/>
         <w:t>Danni = (Forza * 0,15) * (livello della missione / 4)</w:t>
       </w:r>
       <w:r>
@@ -1536,6 +1514,7 @@
         <w:jc w:val="both"/>
       </w:pPr>
       <w:r>
+        <w:lastRenderedPageBreak/>
         <w:t>Lo scontro contro le creature del mondo di gioco porta il giocatore a perdere dei punti vita, al termine dello scontro questi vengono rispristinati di 20 punti, per curarsi bisogna selezionare l’apposito comando durante la fase di combattimento</w:t>
       </w:r>
       <w:r>
@@ -1609,15 +1588,7 @@
         <w:jc w:val="both"/>
       </w:pPr>
       <w:r>
-        <w:t xml:space="preserve">Il </w:t>
-      </w:r>
-      <w:proofErr w:type="spellStart"/>
-      <w:r>
-        <w:t>level</w:t>
-      </w:r>
-      <w:proofErr w:type="spellEnd"/>
-      <w:r>
-        <w:t xml:space="preserve"> up del personaggio porta ad un incremento di +1 a tutte le statistiche</w:t>
+        <w:t>Il level up del personaggio porta ad un incremento di +1 a tutte le statistiche</w:t>
       </w:r>
     </w:p>
     <w:p>
@@ -1769,43 +1740,19 @@
         <w:jc w:val="both"/>
       </w:pPr>
       <w:r>
-        <w:t xml:space="preserve">Nella lista sono presenti solo tre nomi: </w:t>
-      </w:r>
-      <w:proofErr w:type="spellStart"/>
-      <w:r>
-        <w:t>Brox</w:t>
-      </w:r>
-      <w:proofErr w:type="spellEnd"/>
-      <w:r>
-        <w:t xml:space="preserve"> Guerriero livello </w:t>
+        <w:t xml:space="preserve">Nella lista sono presenti solo tre nomi: Brox Guerriero livello </w:t>
       </w:r>
       <w:r>
         <w:t>50</w:t>
       </w:r>
       <w:r>
-        <w:t xml:space="preserve">, </w:t>
-      </w:r>
-      <w:proofErr w:type="spellStart"/>
-      <w:r>
-        <w:t>Ternios</w:t>
-      </w:r>
-      <w:proofErr w:type="spellEnd"/>
-      <w:r>
-        <w:t xml:space="preserve"> Guerriero livello </w:t>
+        <w:t xml:space="preserve">, Ternios Guerriero livello </w:t>
       </w:r>
       <w:r>
         <w:t>8</w:t>
       </w:r>
       <w:r>
-        <w:t xml:space="preserve"> e </w:t>
-      </w:r>
-      <w:proofErr w:type="spellStart"/>
-      <w:r>
-        <w:t>Lithia</w:t>
-      </w:r>
-      <w:proofErr w:type="spellEnd"/>
-      <w:r>
-        <w:t xml:space="preserve"> Paladino livello 25</w:t>
+        <w:t xml:space="preserve"> e Lithia Paladino livello 25</w:t>
       </w:r>
       <w:r>
         <w:t>.</w:t>
@@ -1851,7 +1798,13 @@
         <w:t xml:space="preserve"> Lithia dato che il loro livello è di molto inferiore a</w:t>
       </w:r>
       <w:r>
-        <w:t xml:space="preserve">l suo, Laurus </w:t>
+        <w:t>l suo</w:t>
+      </w:r>
+      <w:r>
+        <w:t xml:space="preserve"> (Minore di più di 5 livelli)</w:t>
+      </w:r>
+      <w:r>
+        <w:t xml:space="preserve">, Laurus </w:t>
       </w:r>
       <w:r>
         <w:t xml:space="preserve">clicca sul nome del giocatore e manda una richiesta di duello. </w:t>
@@ -1905,7 +1858,13 @@
         <w:t>schermata</w:t>
       </w:r>
       <w:r>
-        <w:t xml:space="preserve"> sono presenti i principali comandi: Attacca, Difendi, Curati, Arrenditi, è presente anche una barra rossa che indica il numero dei punti vita di ciascun giocatore.</w:t>
+        <w:t xml:space="preserve"> sono presenti i principali comandi: Attacca, Difendi, Curati</w:t>
+      </w:r>
+      <w:r>
+        <w:t xml:space="preserve"> e Fuga</w:t>
+      </w:r>
+      <w:r>
+        <w:t>.</w:t>
       </w:r>
     </w:p>
     <w:p>
@@ -1952,7 +1911,10 @@
         <w:t xml:space="preserve">grazie alla sua armatura </w:t>
       </w:r>
       <w:r>
-        <w:t>di livello 50</w:t>
+        <w:t xml:space="preserve">di livello </w:t>
+      </w:r>
+      <w:r>
+        <w:t>5</w:t>
       </w:r>
       <w:r>
         <w:rPr>
@@ -1971,7 +1933,10 @@
         <w:t xml:space="preserve">, per un totale di 200 punti. </w:t>
       </w:r>
       <w:r>
-        <w:t>L’arma che possiede Laurus, un martello di livello 50</w:t>
+        <w:t xml:space="preserve">L’arma che possiede Laurus, un martello di livello </w:t>
+      </w:r>
+      <w:r>
+        <w:t>10</w:t>
       </w:r>
       <w:r>
         <w:t xml:space="preserve">, gli aggiunge ulteriori punti alla forza, abbiamo un aumento </w:t>
@@ -2002,13 +1967,28 @@
         <w:t xml:space="preserve">Anche Brox ha 125 punti vita, dato il suo personaggio è della stessa classe di Laurus. Brox ha un’armatura </w:t>
       </w:r>
       <w:r>
-        <w:t>di livello 40</w:t>
-      </w:r>
-      <w:r>
-        <w:t>, che gli aumenta la statistica forza di solo 40 punti, per un totale di 190 punti a forza. L’arma utilizzata è un martello di livello 50, ciò gli permette di aumentare la sua statistica d</w:t>
-      </w:r>
-      <w:r>
-        <w:t>i 60 punti</w:t>
+        <w:t xml:space="preserve">di livello </w:t>
+      </w:r>
+      <w:r>
+        <w:t>4</w:t>
+      </w:r>
+      <w:r>
+        <w:t xml:space="preserve">, che gli aumenta la statistica forza di solo 40 punti, per un totale di 190 punti a forza. L’arma utilizzata è un martello di livello </w:t>
+      </w:r>
+      <w:r>
+        <w:t>10</w:t>
+      </w:r>
+      <w:r>
+        <w:t>, ciò gli permette di aumentare la sua statistica d</w:t>
+      </w:r>
+      <w:r>
+        <w:t xml:space="preserve">i </w:t>
+      </w:r>
+      <w:r>
+        <w:t>40</w:t>
+      </w:r>
+      <w:r>
+        <w:t xml:space="preserve"> punti</w:t>
       </w:r>
       <w:r>
         <w:t xml:space="preserve">, fornendogli ben </w:t>
@@ -2184,9 +2164,13 @@
         <w:jc w:val="both"/>
       </w:pPr>
       <w:r>
-        <w:lastRenderedPageBreak/>
         <w:t>La vitalità di Brox scende a 45 PV</w:t>
       </w:r>
+    </w:p>
+    <w:p>
+      <w:pPr>
+        <w:jc w:val="both"/>
+      </w:pPr>
     </w:p>
     <w:p>
       <w:pPr>
@@ -2203,6 +2187,7 @@
         <w:jc w:val="both"/>
       </w:pPr>
       <w:r>
+        <w:lastRenderedPageBreak/>
         <w:t>Inizio Terzo turno:</w:t>
       </w:r>
     </w:p>
@@ -2313,15 +2298,6 @@
           <w:bCs/>
         </w:rPr>
       </w:pPr>
-    </w:p>
-    <w:p>
-      <w:pPr>
-        <w:jc w:val="both"/>
-        <w:rPr>
-          <w:b/>
-          <w:bCs/>
-        </w:rPr>
-      </w:pPr>
       <w:r>
         <w:rPr>
           <w:b/>
@@ -2442,7 +2418,25 @@
         <w:jc w:val="both"/>
       </w:pPr>
       <w:r>
-        <w:t>La sua barra esperienza indica 5800 / 6000, gli occorrono 200 punti per salire di livello.</w:t>
+        <w:t xml:space="preserve">La sua barra esperienza indica </w:t>
+      </w:r>
+      <w:r>
+        <w:t>950</w:t>
+      </w:r>
+      <w:r>
+        <w:t xml:space="preserve"> / </w:t>
+      </w:r>
+      <w:r>
+        <w:t>100</w:t>
+      </w:r>
+      <w:r>
+        <w:t xml:space="preserve">, gli occorrono </w:t>
+      </w:r>
+      <w:r>
+        <w:t>50</w:t>
+      </w:r>
+      <w:r>
+        <w:t xml:space="preserve"> punti per salire di livello.</w:t>
       </w:r>
     </w:p>
     <w:p>
@@ -2458,10 +2452,28 @@
         <w:t xml:space="preserve">Il suo personaggio è un Paladino di livello 30 con una spada di livello </w:t>
       </w:r>
       <w:r>
-        <w:t>25</w:t>
-      </w:r>
-      <w:r>
-        <w:t xml:space="preserve"> che gli conferisce 10 punti alla forza, ha un’armatura di livello 30 che gli fornisce un aumento della vitalità di 30 punti e le sue statistiche sono:</w:t>
+        <w:t>10</w:t>
+      </w:r>
+      <w:r>
+        <w:t xml:space="preserve"> che gli conferisce </w:t>
+      </w:r>
+      <w:r>
+        <w:t>20</w:t>
+      </w:r>
+      <w:r>
+        <w:t xml:space="preserve"> punti alla forza, ha un’armatura di livello </w:t>
+      </w:r>
+      <w:r>
+        <w:t>5</w:t>
+      </w:r>
+      <w:r>
+        <w:t xml:space="preserve"> che gli fornisce un aumento della vitalità di </w:t>
+      </w:r>
+      <w:r>
+        <w:t>50</w:t>
+      </w:r>
+      <w:r>
+        <w:t xml:space="preserve"> punti e le sue statistiche sono:</w:t>
       </w:r>
     </w:p>
     <w:p>
@@ -2477,7 +2489,13 @@
         <w:t>Vitalità: 130</w:t>
       </w:r>
       <w:r>
-        <w:t xml:space="preserve"> + 30 (Armatura)</w:t>
+        <w:t xml:space="preserve"> + </w:t>
+      </w:r>
+      <w:r>
+        <w:t>50</w:t>
+      </w:r>
+      <w:r>
+        <w:t xml:space="preserve"> (Armatura)</w:t>
       </w:r>
     </w:p>
     <w:p>
@@ -2506,7 +2524,13 @@
         <w:t>Forza: 1</w:t>
       </w:r>
       <w:r>
-        <w:t>05 + 10 (Arma)</w:t>
+        <w:t xml:space="preserve">05 + </w:t>
+      </w:r>
+      <w:r>
+        <w:t>20</w:t>
+      </w:r>
+      <w:r>
+        <w:t xml:space="preserve"> (Arma)</w:t>
       </w:r>
     </w:p>
     <w:p>
@@ -2617,7 +2641,10 @@
         <w:jc w:val="both"/>
       </w:pPr>
       <w:r>
-        <w:t>La vitalità di Feryl scende a 138</w:t>
+        <w:t xml:space="preserve">La vitalità di Feryl scende a </w:t>
+      </w:r>
+      <w:r>
+        <w:t>158</w:t>
       </w:r>
     </w:p>
     <w:p>
@@ -2682,7 +2709,10 @@
         <w:jc w:val="both"/>
       </w:pPr>
       <w:r>
-        <w:t>La vitalità di Feryl scende a 116</w:t>
+        <w:t xml:space="preserve">La vitalità di Feryl scende a </w:t>
+      </w:r>
+      <w:r>
+        <w:t>136</w:t>
       </w:r>
     </w:p>
     <w:p>
@@ -2734,7 +2764,13 @@
         <w:jc w:val="both"/>
       </w:pPr>
       <w:r>
-        <w:t xml:space="preserve">Il primo scontro si è concluso, la vitalità di Feryl viene ripristinata di 20 punti (116 + 20) inizio </w:t>
+        <w:t>Il primo scontro si è concluso, la vitalità di Feryl viene ripristinata</w:t>
+      </w:r>
+      <w:r>
+        <w:t xml:space="preserve">, </w:t>
+      </w:r>
+      <w:r>
+        <w:t xml:space="preserve">inizio </w:t>
       </w:r>
       <w:r>
         <w:t>del</w:t>
@@ -2779,7 +2815,6 @@
         <w:jc w:val="both"/>
       </w:pPr>
       <w:r>
-        <w:lastRenderedPageBreak/>
         <w:t>Feryl attacca e infligge allo Zombie un danno di 24 punti (ha sferrato un colpo critico)</w:t>
       </w:r>
     </w:p>
@@ -2819,7 +2854,10 @@
         <w:jc w:val="both"/>
       </w:pPr>
       <w:r>
-        <w:t>Il secondo scontro si è concluso, nello scontro appena concluso Feryl non ha ricevuto nessun danno quindi i suoi punti vita sono ancora 116. La sua vitalità viene ripristinata di 20 punti (136 + 20)</w:t>
+        <w:t>Il secondo scontro si è concluso</w:t>
+      </w:r>
+      <w:r>
+        <w:t>.</w:t>
       </w:r>
     </w:p>
     <w:p>
@@ -2832,6 +2870,7 @@
         <w:jc w:val="both"/>
       </w:pPr>
       <w:r>
+        <w:lastRenderedPageBreak/>
         <w:t>Inizio del terzo scontro, la creatura da combattere questa volta è uno Zombie Guerriero:</w:t>
       </w:r>
     </w:p>
@@ -2897,13 +2936,14 @@
         <w:jc w:val="both"/>
       </w:pPr>
       <w:r>
-        <w:t>La vitalità di Feryl scende a 143</w:t>
-      </w:r>
-    </w:p>
-    <w:p>
-      <w:pPr>
-        <w:jc w:val="both"/>
-      </w:pPr>
+        <w:t>La vitalità di Feryl scende a 1</w:t>
+      </w:r>
+      <w:r>
+        <w:t>6</w:t>
+      </w:r>
+      <w:r>
+        <w:t>3</w:t>
+      </w:r>
     </w:p>
     <w:p>
       <w:pPr>
@@ -2972,13 +3012,7 @@
         <w:jc w:val="both"/>
       </w:pPr>
       <w:r>
-        <w:t xml:space="preserve">Lo scontro è terminato, punti </w:t>
-      </w:r>
-      <w:r>
-        <w:t>vita</w:t>
-      </w:r>
-      <w:r>
-        <w:t xml:space="preserve"> di Feryl ritornano a 160 e la missione risulta completata</w:t>
+        <w:t>Lo scontro è terminato, la missione risulta completata</w:t>
       </w:r>
     </w:p>
     <w:p>
@@ -3065,10 +3099,25 @@
         <w:jc w:val="both"/>
       </w:pPr>
       <w:r>
-        <w:t xml:space="preserve">La barra esperienza ora segna 50/6200, Feryl per salire al livello 32 ha bisogno </w:t>
-      </w:r>
-      <w:r>
-        <w:t>di 6150</w:t>
+        <w:t xml:space="preserve">La barra esperienza ora segna </w:t>
+      </w:r>
+      <w:r>
+        <w:t>200</w:t>
+      </w:r>
+      <w:r>
+        <w:t>/</w:t>
+      </w:r>
+      <w:r>
+        <w:t>1000</w:t>
+      </w:r>
+      <w:r>
+        <w:t xml:space="preserve">, Feryl per salire al livello 32 ha bisogno </w:t>
+      </w:r>
+      <w:r>
+        <w:t xml:space="preserve">di </w:t>
+      </w:r>
+      <w:r>
+        <w:t>800</w:t>
       </w:r>
       <w:r>
         <w:t xml:space="preserve"> punti esperienza.</w:t>
@@ -3118,6 +3167,9 @@
       <w:r>
         <w:t>Tersan ha appena raggiunto il livello 50 e decide di acquistare del nuovo equipaggiamento per il suo Cavaliere</w:t>
       </w:r>
+      <w:r>
+        <w:t>;</w:t>
+      </w:r>
     </w:p>
     <w:p>
       <w:pPr>
@@ -3131,6 +3183,9 @@
       <w:r>
         <w:t>Tersan clicca sull’apposito pulsate per poter acquistare dal mercante nuove armi e armature</w:t>
       </w:r>
+      <w:r>
+        <w:t>;</w:t>
+      </w:r>
     </w:p>
     <w:p>
       <w:pPr>
@@ -3142,7 +3197,16 @@
         <w:jc w:val="both"/>
       </w:pPr>
       <w:r>
-        <w:t>Al momento il suo personaggio possiede 300 monete d’argento</w:t>
+        <w:t xml:space="preserve">Al momento il suo personaggio possiede </w:t>
+      </w:r>
+      <w:r>
+        <w:t>700</w:t>
+      </w:r>
+      <w:r>
+        <w:t xml:space="preserve"> monete d’argento</w:t>
+      </w:r>
+      <w:r>
+        <w:t>;</w:t>
       </w:r>
     </w:p>
     <w:p>
@@ -3155,7 +3219,22 @@
         <w:jc w:val="both"/>
       </w:pPr>
       <w:r>
-        <w:t>Cliccando su un’armatura di livello 50, Tersan può vedere di quanto questa aumenti la propria statistica peculiare (+50 punti a difesa).</w:t>
+        <w:t xml:space="preserve">L’armatura costa </w:t>
+      </w:r>
+      <w:r>
+        <w:t>500</w:t>
+      </w:r>
+      <w:r>
+        <w:t xml:space="preserve"> monete</w:t>
+      </w:r>
+      <w:r>
+        <w:t xml:space="preserve"> d’oro</w:t>
+      </w:r>
+      <w:r>
+        <w:t>, decide di acquistarla</w:t>
+      </w:r>
+      <w:r>
+        <w:t>;</w:t>
       </w:r>
     </w:p>
     <w:p>
@@ -3168,7 +3247,37 @@
         <w:jc w:val="both"/>
       </w:pPr>
       <w:r>
-        <w:t xml:space="preserve">L’armatura costa 150 monete d’argento, decide di acquistarla </w:t>
+        <w:t xml:space="preserve">Vengono scalate </w:t>
+      </w:r>
+      <w:r>
+        <w:t>500</w:t>
+      </w:r>
+      <w:r>
+        <w:t xml:space="preserve"> monete </w:t>
+      </w:r>
+      <w:r>
+        <w:t>d’oro</w:t>
+      </w:r>
+      <w:r>
+        <w:t xml:space="preserve"> </w:t>
+      </w:r>
+      <w:r>
+        <w:t>(</w:t>
+      </w:r>
+      <w:r>
+        <w:t>700</w:t>
+      </w:r>
+      <w:r>
+        <w:t xml:space="preserve"> - </w:t>
+      </w:r>
+      <w:r>
+        <w:t>500</w:t>
+      </w:r>
+      <w:r>
+        <w:t>)</w:t>
+      </w:r>
+      <w:r>
+        <w:t>;</w:t>
       </w:r>
     </w:p>
     <w:p>
@@ -3181,7 +3290,7 @@
         <w:jc w:val="both"/>
       </w:pPr>
       <w:r>
-        <w:t>Vengono scalate 150 monete d’argento (300 - 150)</w:t>
+        <w:t>L’armatura viene immediatamente equipaggiata sul personaggio di Tersan.</w:t>
       </w:r>
     </w:p>
     <w:p>
@@ -3194,39 +3303,10 @@
         <w:jc w:val="both"/>
       </w:pPr>
       <w:r>
-        <w:t>Ter</w:t>
-      </w:r>
-      <w:r>
-        <w:t>san</w:t>
-      </w:r>
-      <w:r>
-        <w:t xml:space="preserve"> decide di equipaggiare subito il suo acquisto</w:t>
-      </w:r>
-    </w:p>
-    <w:p>
-      <w:pPr>
-        <w:pStyle w:val="Paragrafoelenco"/>
-        <w:numPr>
-          <w:ilvl w:val="0"/>
-          <w:numId w:val="10"/>
-        </w:numPr>
-        <w:jc w:val="both"/>
-      </w:pPr>
-      <w:r>
-        <w:t>Clicca sul pulsante equipaggiamento e clicca due volte sulla nuova armatura per equipaggiarla</w:t>
-      </w:r>
-    </w:p>
-    <w:p>
-      <w:pPr>
-        <w:pStyle w:val="Paragrafoelenco"/>
-        <w:numPr>
-          <w:ilvl w:val="0"/>
-          <w:numId w:val="10"/>
-        </w:numPr>
-        <w:jc w:val="both"/>
-      </w:pPr>
-      <w:r>
-        <w:t>Una volta equipaggiata la sua statistica in Difesa aumenta di 50 punti</w:t>
+        <w:t>L</w:t>
+      </w:r>
+      <w:r>
+        <w:t>a sua statistica in Difesa aumenta di 50 punti</w:t>
       </w:r>
     </w:p>
     <w:p>
@@ -3389,7 +3469,6 @@
         <w:jc w:val="both"/>
       </w:pPr>
       <w:r>
-        <w:lastRenderedPageBreak/>
         <w:t>Linux</w:t>
       </w:r>
     </w:p>
@@ -3475,66 +3554,19 @@
       <w:pPr>
         <w:jc w:val="both"/>
         <w:rPr>
+          <w:sz w:val="32"/>
+          <w:szCs w:val="32"/>
+        </w:rPr>
+      </w:pPr>
+      <w:r>
+        <w:rPr>
           <w:b/>
           <w:bCs/>
           <w:sz w:val="28"/>
           <w:szCs w:val="28"/>
           <w:lang w:val="en-US"/>
         </w:rPr>
-      </w:pPr>
-    </w:p>
-    <w:p>
-      <w:pPr>
-        <w:jc w:val="both"/>
-        <w:rPr>
-          <w:b/>
-          <w:bCs/>
-          <w:sz w:val="28"/>
-          <w:szCs w:val="28"/>
-          <w:lang w:val="en-US"/>
-        </w:rPr>
-      </w:pPr>
-    </w:p>
-    <w:p>
-      <w:pPr>
-        <w:jc w:val="both"/>
-        <w:rPr>
-          <w:b/>
-          <w:bCs/>
-          <w:sz w:val="28"/>
-          <w:szCs w:val="28"/>
-          <w:lang w:val="en-US"/>
-        </w:rPr>
-      </w:pPr>
-    </w:p>
-    <w:p>
-      <w:pPr>
-        <w:jc w:val="both"/>
-        <w:rPr>
-          <w:b/>
-          <w:bCs/>
-          <w:sz w:val="28"/>
-          <w:szCs w:val="28"/>
-          <w:lang w:val="en-US"/>
-        </w:rPr>
-      </w:pPr>
-    </w:p>
-    <w:p>
-      <w:pPr>
-        <w:jc w:val="both"/>
-        <w:rPr>
-          <w:sz w:val="32"/>
-          <w:szCs w:val="32"/>
-        </w:rPr>
-      </w:pPr>
-      <w:r>
-        <w:rPr>
-          <w:b/>
-          <w:bCs/>
-          <w:sz w:val="28"/>
-          <w:szCs w:val="28"/>
-          <w:lang w:val="en-US"/>
-        </w:rPr>
+        <w:lastRenderedPageBreak/>
         <w:t xml:space="preserve">4. </w:t>
       </w:r>
       <w:r>
@@ -4137,7 +4169,6 @@
         <w:rPr>
           <w:lang w:val="en-US"/>
         </w:rPr>
-        <w:lastRenderedPageBreak/>
         <w:t>Windows 7, Windows 8, Windows 8.1, Windows 10 o versione successiva</w:t>
       </w:r>
       <w:r>
@@ -4280,6 +4311,7 @@
           <w:szCs w:val="28"/>
           <w:lang w:val="en-US"/>
         </w:rPr>
+        <w:lastRenderedPageBreak/>
         <w:t>6. Roles Diagram</w:t>
       </w:r>
     </w:p>
@@ -4790,6 +4822,127 @@
         </w:rPr>
       </w:pPr>
       <w:bookmarkStart w:id="0" w:name="_Hlk26689345"/>
+    </w:p>
+    <w:p>
+      <w:pPr>
+        <w:rPr>
+          <w:b/>
+          <w:bCs/>
+          <w:sz w:val="28"/>
+          <w:szCs w:val="28"/>
+          <w:lang w:val="en-US"/>
+        </w:rPr>
+      </w:pPr>
+    </w:p>
+    <w:p>
+      <w:pPr>
+        <w:rPr>
+          <w:b/>
+          <w:bCs/>
+          <w:sz w:val="28"/>
+          <w:szCs w:val="28"/>
+          <w:lang w:val="en-US"/>
+        </w:rPr>
+      </w:pPr>
+    </w:p>
+    <w:p>
+      <w:pPr>
+        <w:rPr>
+          <w:b/>
+          <w:bCs/>
+          <w:sz w:val="28"/>
+          <w:szCs w:val="28"/>
+          <w:lang w:val="en-US"/>
+        </w:rPr>
+      </w:pPr>
+    </w:p>
+    <w:p>
+      <w:pPr>
+        <w:rPr>
+          <w:b/>
+          <w:bCs/>
+          <w:sz w:val="28"/>
+          <w:szCs w:val="28"/>
+          <w:lang w:val="en-US"/>
+        </w:rPr>
+      </w:pPr>
+    </w:p>
+    <w:p>
+      <w:pPr>
+        <w:rPr>
+          <w:b/>
+          <w:bCs/>
+          <w:sz w:val="28"/>
+          <w:szCs w:val="28"/>
+          <w:lang w:val="en-US"/>
+        </w:rPr>
+      </w:pPr>
+    </w:p>
+    <w:p>
+      <w:pPr>
+        <w:rPr>
+          <w:b/>
+          <w:bCs/>
+          <w:sz w:val="28"/>
+          <w:szCs w:val="28"/>
+          <w:lang w:val="en-US"/>
+        </w:rPr>
+      </w:pPr>
+    </w:p>
+    <w:p>
+      <w:pPr>
+        <w:rPr>
+          <w:b/>
+          <w:bCs/>
+          <w:sz w:val="28"/>
+          <w:szCs w:val="28"/>
+          <w:lang w:val="en-US"/>
+        </w:rPr>
+      </w:pPr>
+    </w:p>
+    <w:p>
+      <w:pPr>
+        <w:rPr>
+          <w:b/>
+          <w:bCs/>
+          <w:sz w:val="28"/>
+          <w:szCs w:val="28"/>
+          <w:lang w:val="en-US"/>
+        </w:rPr>
+      </w:pPr>
+    </w:p>
+    <w:p>
+      <w:pPr>
+        <w:rPr>
+          <w:b/>
+          <w:bCs/>
+          <w:sz w:val="28"/>
+          <w:szCs w:val="28"/>
+          <w:lang w:val="en-US"/>
+        </w:rPr>
+      </w:pPr>
+    </w:p>
+    <w:p>
+      <w:pPr>
+        <w:rPr>
+          <w:b/>
+          <w:bCs/>
+          <w:sz w:val="28"/>
+          <w:szCs w:val="28"/>
+          <w:lang w:val="en-US"/>
+        </w:rPr>
+      </w:pPr>
+    </w:p>
+    <w:p>
+      <w:pPr>
+        <w:rPr>
+          <w:b/>
+          <w:bCs/>
+          <w:sz w:val="28"/>
+          <w:szCs w:val="28"/>
+          <w:lang w:val="en-US"/>
+        </w:rPr>
+      </w:pPr>
       <w:r>
         <w:rPr>
           <w:b/>
@@ -13043,7 +13196,31 @@
                 <w:sz w:val="24"/>
                 <w:szCs w:val="24"/>
               </w:rPr>
-              <w:t>Assegna a Tempesta 200 punti esperienza e della valuta in base al livello di Laurus</w:t>
+              <w:t xml:space="preserve">Assegna a Tempesta 200 punti esperienza e </w:t>
+            </w:r>
+            <w:r>
+              <w:rPr>
+                <w:rFonts w:cstheme="minorHAnsi"/>
+                <w:sz w:val="24"/>
+                <w:szCs w:val="24"/>
+              </w:rPr>
+              <w:t>150</w:t>
+            </w:r>
+            <w:r>
+              <w:rPr>
+                <w:rFonts w:cstheme="minorHAnsi"/>
+                <w:sz w:val="24"/>
+                <w:szCs w:val="24"/>
+              </w:rPr>
+              <w:t xml:space="preserve"> </w:t>
+            </w:r>
+            <w:r>
+              <w:rPr>
+                <w:rFonts w:cstheme="minorHAnsi"/>
+                <w:sz w:val="24"/>
+                <w:szCs w:val="24"/>
+              </w:rPr>
+              <w:t>gold.</w:t>
             </w:r>
           </w:p>
           <w:p>
@@ -13135,7 +13312,15 @@
                 <w:sz w:val="24"/>
                 <w:szCs w:val="24"/>
               </w:rPr>
-              <w:t>Assegna a Laurus 200 punti esperienza e della valuta in base al livello di Tempesta</w:t>
+              <w:t xml:space="preserve">Assegna a Laurus 200 punti esperienza e </w:t>
+            </w:r>
+            <w:r>
+              <w:rPr>
+                <w:rFonts w:cstheme="minorHAnsi"/>
+                <w:sz w:val="24"/>
+                <w:szCs w:val="24"/>
+              </w:rPr>
+              <w:t>150 gold.</w:t>
             </w:r>
           </w:p>
         </w:tc>
@@ -13214,23 +13399,23 @@
           <w:b/>
           <w:bCs/>
         </w:rPr>
+        <w:t>7.3 Moderazione – Use cases:</w:t>
+      </w:r>
+    </w:p>
+    <w:p>
+      <w:pPr>
+        <w:rPr>
+          <w:b/>
+          <w:bCs/>
+        </w:rPr>
+      </w:pPr>
+      <w:r>
+        <w:rPr>
+          <w:b/>
+          <w:bCs/>
+          <w:noProof/>
+        </w:rPr>
         <w:lastRenderedPageBreak/>
-        <w:t>7.3 Moderazione – Use cases:</w:t>
-      </w:r>
-    </w:p>
-    <w:p>
-      <w:pPr>
-        <w:rPr>
-          <w:b/>
-          <w:bCs/>
-        </w:rPr>
-      </w:pPr>
-      <w:r>
-        <w:rPr>
-          <w:b/>
-          <w:bCs/>
-          <w:noProof/>
-        </w:rPr>
         <w:drawing>
           <wp:inline distT="0" distB="0" distL="0" distR="0" wp14:anchorId="52750B8B" wp14:editId="33A38124">
             <wp:extent cx="6382987" cy="2357090"/>
@@ -14399,6 +14584,7 @@
                 <w:sz w:val="24"/>
                 <w:szCs w:val="24"/>
               </w:rPr>
+              <w:lastRenderedPageBreak/>
               <w:t>Nome</w:t>
             </w:r>
           </w:p>
@@ -15541,6 +15727,8 @@
       </w:tr>
     </w:tbl>
     <w:p/>
+    <w:p/>
+    <w:p/>
     <w:tbl>
       <w:tblPr>
         <w:tblStyle w:val="Grigliatabella"/>
@@ -15574,6 +15762,7 @@
                 <w:sz w:val="24"/>
                 <w:szCs w:val="24"/>
               </w:rPr>
+              <w:lastRenderedPageBreak/>
               <w:t>Nome</w:t>
             </w:r>
           </w:p>
@@ -15655,7 +15844,6 @@
                 <w:sz w:val="24"/>
                 <w:szCs w:val="24"/>
               </w:rPr>
-              <w:lastRenderedPageBreak/>
               <w:t>Riferimenti e requisiti funzionali</w:t>
             </w:r>
           </w:p>
@@ -16575,6 +16763,7 @@
           <w:bCs/>
           <w:noProof/>
         </w:rPr>
+        <w:lastRenderedPageBreak/>
         <w:drawing>
           <wp:anchor distT="0" distB="0" distL="114300" distR="114300" simplePos="0" relativeHeight="251664384" behindDoc="0" locked="0" layoutInCell="1" allowOverlap="1" wp14:anchorId="7E903C01" wp14:editId="50B50B59">
             <wp:simplePos x="0" y="0"/>
@@ -17679,94 +17868,6 @@
           <w:bCs/>
         </w:rPr>
       </w:pPr>
-    </w:p>
-    <w:p>
-      <w:pPr>
-        <w:rPr>
-          <w:b/>
-          <w:bCs/>
-        </w:rPr>
-      </w:pPr>
-    </w:p>
-    <w:p>
-      <w:pPr>
-        <w:rPr>
-          <w:b/>
-          <w:bCs/>
-        </w:rPr>
-      </w:pPr>
-    </w:p>
-    <w:p>
-      <w:pPr>
-        <w:rPr>
-          <w:b/>
-          <w:bCs/>
-        </w:rPr>
-      </w:pPr>
-    </w:p>
-    <w:p>
-      <w:pPr>
-        <w:rPr>
-          <w:b/>
-          <w:bCs/>
-        </w:rPr>
-      </w:pPr>
-    </w:p>
-    <w:p>
-      <w:pPr>
-        <w:rPr>
-          <w:b/>
-          <w:bCs/>
-        </w:rPr>
-      </w:pPr>
-    </w:p>
-    <w:p>
-      <w:pPr>
-        <w:rPr>
-          <w:b/>
-          <w:bCs/>
-        </w:rPr>
-      </w:pPr>
-    </w:p>
-    <w:p>
-      <w:pPr>
-        <w:rPr>
-          <w:b/>
-          <w:bCs/>
-        </w:rPr>
-      </w:pPr>
-    </w:p>
-    <w:p>
-      <w:pPr>
-        <w:rPr>
-          <w:b/>
-          <w:bCs/>
-        </w:rPr>
-      </w:pPr>
-    </w:p>
-    <w:p>
-      <w:pPr>
-        <w:rPr>
-          <w:b/>
-          <w:bCs/>
-        </w:rPr>
-      </w:pPr>
-    </w:p>
-    <w:p>
-      <w:pPr>
-        <w:rPr>
-          <w:b/>
-          <w:bCs/>
-        </w:rPr>
-      </w:pPr>
-    </w:p>
-    <w:p>
-      <w:pPr>
-        <w:rPr>
-          <w:b/>
-          <w:bCs/>
-        </w:rPr>
-      </w:pPr>
       <w:r>
         <w:rPr>
           <w:b/>
@@ -19989,6 +20090,10 @@
       </w:tr>
     </w:tbl>
     <w:p/>
+    <w:p/>
+    <w:p/>
+    <w:p/>
+    <w:p/>
     <w:tbl>
       <w:tblPr>
         <w:tblStyle w:val="Grigliatabella"/>
@@ -20022,6 +20127,7 @@
                 <w:sz w:val="24"/>
                 <w:szCs w:val="24"/>
               </w:rPr>
+              <w:lastRenderedPageBreak/>
               <w:t>Nome</w:t>
             </w:r>
           </w:p>
@@ -20222,7 +20328,6 @@
                 <w:sz w:val="24"/>
                 <w:szCs w:val="24"/>
               </w:rPr>
-              <w:lastRenderedPageBreak/>
               <w:t>Entry condition</w:t>
             </w:r>
           </w:p>
@@ -21087,39 +21192,6 @@
           <w:szCs w:val="28"/>
         </w:rPr>
       </w:pPr>
-    </w:p>
-    <w:p>
-      <w:pPr>
-        <w:jc w:val="both"/>
-        <w:rPr>
-          <w:b/>
-          <w:bCs/>
-          <w:sz w:val="28"/>
-          <w:szCs w:val="28"/>
-        </w:rPr>
-      </w:pPr>
-    </w:p>
-    <w:p>
-      <w:pPr>
-        <w:jc w:val="both"/>
-        <w:rPr>
-          <w:b/>
-          <w:bCs/>
-          <w:sz w:val="28"/>
-          <w:szCs w:val="28"/>
-        </w:rPr>
-      </w:pPr>
-    </w:p>
-    <w:p>
-      <w:pPr>
-        <w:jc w:val="both"/>
-        <w:rPr>
-          <w:b/>
-          <w:bCs/>
-          <w:sz w:val="28"/>
-          <w:szCs w:val="28"/>
-        </w:rPr>
-      </w:pPr>
       <w:r>
         <w:rPr>
           <w:b/>
@@ -26418,13 +26490,256 @@
           <w:szCs w:val="28"/>
         </w:rPr>
       </w:pPr>
-      <w:r>
+    </w:p>
+    <w:p>
+      <w:pPr>
+        <w:jc w:val="both"/>
         <w:rPr>
           <w:b/>
           <w:bCs/>
           <w:sz w:val="28"/>
           <w:szCs w:val="28"/>
         </w:rPr>
+      </w:pPr>
+    </w:p>
+    <w:p>
+      <w:pPr>
+        <w:jc w:val="both"/>
+        <w:rPr>
+          <w:b/>
+          <w:bCs/>
+          <w:sz w:val="28"/>
+          <w:szCs w:val="28"/>
+        </w:rPr>
+      </w:pPr>
+    </w:p>
+    <w:p>
+      <w:pPr>
+        <w:jc w:val="both"/>
+        <w:rPr>
+          <w:b/>
+          <w:bCs/>
+          <w:sz w:val="28"/>
+          <w:szCs w:val="28"/>
+        </w:rPr>
+      </w:pPr>
+    </w:p>
+    <w:p>
+      <w:pPr>
+        <w:jc w:val="both"/>
+        <w:rPr>
+          <w:b/>
+          <w:bCs/>
+          <w:sz w:val="28"/>
+          <w:szCs w:val="28"/>
+        </w:rPr>
+      </w:pPr>
+    </w:p>
+    <w:p>
+      <w:pPr>
+        <w:jc w:val="both"/>
+        <w:rPr>
+          <w:b/>
+          <w:bCs/>
+          <w:sz w:val="28"/>
+          <w:szCs w:val="28"/>
+        </w:rPr>
+      </w:pPr>
+    </w:p>
+    <w:p>
+      <w:pPr>
+        <w:jc w:val="both"/>
+        <w:rPr>
+          <w:b/>
+          <w:bCs/>
+          <w:sz w:val="28"/>
+          <w:szCs w:val="28"/>
+        </w:rPr>
+      </w:pPr>
+    </w:p>
+    <w:p>
+      <w:pPr>
+        <w:jc w:val="both"/>
+        <w:rPr>
+          <w:b/>
+          <w:bCs/>
+          <w:sz w:val="28"/>
+          <w:szCs w:val="28"/>
+        </w:rPr>
+      </w:pPr>
+    </w:p>
+    <w:p>
+      <w:pPr>
+        <w:jc w:val="both"/>
+        <w:rPr>
+          <w:b/>
+          <w:bCs/>
+          <w:sz w:val="28"/>
+          <w:szCs w:val="28"/>
+        </w:rPr>
+      </w:pPr>
+    </w:p>
+    <w:p>
+      <w:pPr>
+        <w:jc w:val="both"/>
+        <w:rPr>
+          <w:b/>
+          <w:bCs/>
+          <w:sz w:val="28"/>
+          <w:szCs w:val="28"/>
+        </w:rPr>
+      </w:pPr>
+    </w:p>
+    <w:p>
+      <w:pPr>
+        <w:jc w:val="both"/>
+        <w:rPr>
+          <w:b/>
+          <w:bCs/>
+          <w:sz w:val="28"/>
+          <w:szCs w:val="28"/>
+        </w:rPr>
+      </w:pPr>
+    </w:p>
+    <w:p>
+      <w:pPr>
+        <w:jc w:val="both"/>
+        <w:rPr>
+          <w:b/>
+          <w:bCs/>
+          <w:sz w:val="28"/>
+          <w:szCs w:val="28"/>
+        </w:rPr>
+      </w:pPr>
+    </w:p>
+    <w:p>
+      <w:pPr>
+        <w:jc w:val="both"/>
+        <w:rPr>
+          <w:b/>
+          <w:bCs/>
+          <w:sz w:val="28"/>
+          <w:szCs w:val="28"/>
+        </w:rPr>
+      </w:pPr>
+    </w:p>
+    <w:p>
+      <w:pPr>
+        <w:jc w:val="both"/>
+        <w:rPr>
+          <w:b/>
+          <w:bCs/>
+          <w:sz w:val="28"/>
+          <w:szCs w:val="28"/>
+        </w:rPr>
+      </w:pPr>
+    </w:p>
+    <w:p>
+      <w:pPr>
+        <w:jc w:val="both"/>
+        <w:rPr>
+          <w:b/>
+          <w:bCs/>
+          <w:sz w:val="28"/>
+          <w:szCs w:val="28"/>
+        </w:rPr>
+      </w:pPr>
+    </w:p>
+    <w:p>
+      <w:pPr>
+        <w:jc w:val="both"/>
+        <w:rPr>
+          <w:b/>
+          <w:bCs/>
+          <w:sz w:val="28"/>
+          <w:szCs w:val="28"/>
+        </w:rPr>
+      </w:pPr>
+    </w:p>
+    <w:p>
+      <w:pPr>
+        <w:jc w:val="both"/>
+        <w:rPr>
+          <w:b/>
+          <w:bCs/>
+          <w:sz w:val="28"/>
+          <w:szCs w:val="28"/>
+        </w:rPr>
+      </w:pPr>
+    </w:p>
+    <w:p>
+      <w:pPr>
+        <w:jc w:val="both"/>
+        <w:rPr>
+          <w:b/>
+          <w:bCs/>
+          <w:sz w:val="28"/>
+          <w:szCs w:val="28"/>
+        </w:rPr>
+      </w:pPr>
+    </w:p>
+    <w:p>
+      <w:pPr>
+        <w:jc w:val="both"/>
+        <w:rPr>
+          <w:b/>
+          <w:bCs/>
+          <w:sz w:val="28"/>
+          <w:szCs w:val="28"/>
+        </w:rPr>
+      </w:pPr>
+    </w:p>
+    <w:p>
+      <w:pPr>
+        <w:jc w:val="both"/>
+        <w:rPr>
+          <w:b/>
+          <w:bCs/>
+          <w:sz w:val="28"/>
+          <w:szCs w:val="28"/>
+        </w:rPr>
+      </w:pPr>
+    </w:p>
+    <w:p>
+      <w:pPr>
+        <w:jc w:val="both"/>
+        <w:rPr>
+          <w:b/>
+          <w:bCs/>
+          <w:sz w:val="28"/>
+          <w:szCs w:val="28"/>
+        </w:rPr>
+      </w:pPr>
+    </w:p>
+    <w:p>
+      <w:pPr>
+        <w:jc w:val="both"/>
+        <w:rPr>
+          <w:b/>
+          <w:bCs/>
+          <w:sz w:val="28"/>
+          <w:szCs w:val="28"/>
+        </w:rPr>
+      </w:pPr>
+    </w:p>
+    <w:p>
+      <w:pPr>
+        <w:jc w:val="both"/>
+        <w:rPr>
+          <w:b/>
+          <w:bCs/>
+          <w:sz w:val="28"/>
+          <w:szCs w:val="28"/>
+        </w:rPr>
+      </w:pPr>
+      <w:r>
+        <w:rPr>
+          <w:b/>
+          <w:bCs/>
+          <w:sz w:val="28"/>
+          <w:szCs w:val="28"/>
+        </w:rPr>
+        <w:lastRenderedPageBreak/>
         <w:t>9. Tabella Formati:</w:t>
       </w:r>
     </w:p>
@@ -26839,7 +27154,35 @@
                 <w:sz w:val="24"/>
                 <w:szCs w:val="24"/>
               </w:rPr>
-              <w:t>Min 8 – Max 16 (qualsiasi carattere).</w:t>
+              <w:t>Min 8 – Max 16 (</w:t>
+            </w:r>
+            <w:r>
+              <w:rPr>
+                <w:sz w:val="24"/>
+                <w:szCs w:val="24"/>
+              </w:rPr>
+              <w:t xml:space="preserve">Numeri, simboli e </w:t>
+            </w:r>
+            <w:r>
+              <w:rPr>
+                <w:sz w:val="24"/>
+                <w:szCs w:val="24"/>
+              </w:rPr>
+              <w:t>caratter</w:t>
+            </w:r>
+            <w:r>
+              <w:rPr>
+                <w:sz w:val="24"/>
+                <w:szCs w:val="24"/>
+              </w:rPr>
+              <w:t>e maiuscolo</w:t>
+            </w:r>
+            <w:r>
+              <w:rPr>
+                <w:sz w:val="24"/>
+                <w:szCs w:val="24"/>
+              </w:rPr>
+              <w:t>).</w:t>
             </w:r>
           </w:p>
         </w:tc>
@@ -26867,7 +27210,21 @@
                 <w:sz w:val="24"/>
                 <w:szCs w:val="24"/>
               </w:rPr>
-              <w:t>“La password deve contenere minimo 8 caratteri e massimo 16.”</w:t>
+              <w:t>“La password deve contenere minimo 8 caratteri e massimo 16</w:t>
+            </w:r>
+            <w:r>
+              <w:rPr>
+                <w:sz w:val="24"/>
+                <w:szCs w:val="24"/>
+              </w:rPr>
+              <w:t>, un simbolo e un maiuscolo</w:t>
+            </w:r>
+            <w:r>
+              <w:rPr>
+                <w:sz w:val="24"/>
+                <w:szCs w:val="24"/>
+              </w:rPr>
+              <w:t>.”</w:t>
             </w:r>
           </w:p>
           <w:p>
@@ -27607,14 +27964,14 @@
         <w:tblLook w:val="04A0" w:firstRow="1" w:lastRow="0" w:firstColumn="1" w:lastColumn="0" w:noHBand="0" w:noVBand="1"/>
       </w:tblPr>
       <w:tblGrid>
-        <w:gridCol w:w="2231"/>
-        <w:gridCol w:w="3316"/>
+        <w:gridCol w:w="2830"/>
+        <w:gridCol w:w="2717"/>
         <w:gridCol w:w="4938"/>
       </w:tblGrid>
       <w:tr>
         <w:tc>
           <w:tcPr>
-            <w:tcW w:w="2231" w:type="dxa"/>
+            <w:tcW w:w="2830" w:type="dxa"/>
             <w:tcBorders>
               <w:top w:val="single" w:sz="4" w:space="0" w:color="auto"/>
               <w:left w:val="single" w:sz="4" w:space="0" w:color="auto"/>
@@ -27649,7 +28006,7 @@
         </w:tc>
         <w:tc>
           <w:tcPr>
-            <w:tcW w:w="3316" w:type="dxa"/>
+            <w:tcW w:w="2717" w:type="dxa"/>
             <w:tcBorders>
               <w:top w:val="single" w:sz="4" w:space="0" w:color="auto"/>
               <w:left w:val="single" w:sz="4" w:space="0" w:color="auto"/>
@@ -27721,7 +28078,7 @@
       <w:tr>
         <w:tc>
           <w:tcPr>
-            <w:tcW w:w="2231" w:type="dxa"/>
+            <w:tcW w:w="2830" w:type="dxa"/>
             <w:tcBorders>
               <w:top w:val="single" w:sz="4" w:space="0" w:color="auto"/>
               <w:left w:val="single" w:sz="4" w:space="0" w:color="auto"/>
@@ -27747,14 +28104,13 @@
                 <w:sz w:val="24"/>
                 <w:szCs w:val="24"/>
               </w:rPr>
-              <w:lastRenderedPageBreak/>
               <w:t>Tempo di ban</w:t>
             </w:r>
           </w:p>
         </w:tc>
         <w:tc>
           <w:tcPr>
-            <w:tcW w:w="3316" w:type="dxa"/>
+            <w:tcW w:w="2717" w:type="dxa"/>
             <w:tcBorders>
               <w:top w:val="single" w:sz="4" w:space="0" w:color="auto"/>
               <w:left w:val="single" w:sz="4" w:space="0" w:color="auto"/>
@@ -27826,7 +28182,7 @@
       <w:tr>
         <w:tc>
           <w:tcPr>
-            <w:tcW w:w="2231" w:type="dxa"/>
+            <w:tcW w:w="2830" w:type="dxa"/>
             <w:tcBorders>
               <w:top w:val="single" w:sz="4" w:space="0" w:color="auto"/>
               <w:left w:val="single" w:sz="4" w:space="0" w:color="auto"/>
@@ -27878,7 +28234,7 @@
         </w:tc>
         <w:tc>
           <w:tcPr>
-            <w:tcW w:w="3316" w:type="dxa"/>
+            <w:tcW w:w="2717" w:type="dxa"/>
             <w:tcBorders>
               <w:top w:val="single" w:sz="4" w:space="0" w:color="auto"/>
               <w:left w:val="single" w:sz="4" w:space="0" w:color="auto"/>
@@ -27959,7 +28315,7 @@
       <w:tr>
         <w:tc>
           <w:tcPr>
-            <w:tcW w:w="2231" w:type="dxa"/>
+            <w:tcW w:w="2830" w:type="dxa"/>
             <w:tcBorders>
               <w:top w:val="single" w:sz="4" w:space="0" w:color="auto"/>
               <w:left w:val="single" w:sz="4" w:space="0" w:color="auto"/>
@@ -27990,7 +28346,7 @@
         </w:tc>
         <w:tc>
           <w:tcPr>
-            <w:tcW w:w="3316" w:type="dxa"/>
+            <w:tcW w:w="2717" w:type="dxa"/>
             <w:tcBorders>
               <w:top w:val="single" w:sz="4" w:space="0" w:color="auto"/>
               <w:left w:val="single" w:sz="4" w:space="0" w:color="auto"/>
@@ -28071,13 +28427,248 @@
           <w:szCs w:val="28"/>
         </w:rPr>
       </w:pPr>
-      <w:r>
+    </w:p>
+    <w:p>
+      <w:pPr>
+        <w:tabs>
+          <w:tab w:val="left" w:pos="1455"/>
+        </w:tabs>
         <w:rPr>
           <w:b/>
           <w:bCs/>
           <w:sz w:val="28"/>
           <w:szCs w:val="28"/>
         </w:rPr>
+      </w:pPr>
+    </w:p>
+    <w:p>
+      <w:pPr>
+        <w:tabs>
+          <w:tab w:val="left" w:pos="1455"/>
+        </w:tabs>
+        <w:rPr>
+          <w:b/>
+          <w:bCs/>
+          <w:sz w:val="28"/>
+          <w:szCs w:val="28"/>
+        </w:rPr>
+      </w:pPr>
+    </w:p>
+    <w:p>
+      <w:pPr>
+        <w:tabs>
+          <w:tab w:val="left" w:pos="1455"/>
+        </w:tabs>
+        <w:rPr>
+          <w:b/>
+          <w:bCs/>
+          <w:sz w:val="28"/>
+          <w:szCs w:val="28"/>
+        </w:rPr>
+      </w:pPr>
+    </w:p>
+    <w:p>
+      <w:pPr>
+        <w:tabs>
+          <w:tab w:val="left" w:pos="1455"/>
+        </w:tabs>
+        <w:rPr>
+          <w:b/>
+          <w:bCs/>
+          <w:sz w:val="28"/>
+          <w:szCs w:val="28"/>
+        </w:rPr>
+      </w:pPr>
+    </w:p>
+    <w:p>
+      <w:pPr>
+        <w:tabs>
+          <w:tab w:val="left" w:pos="1455"/>
+        </w:tabs>
+        <w:rPr>
+          <w:b/>
+          <w:bCs/>
+          <w:sz w:val="28"/>
+          <w:szCs w:val="28"/>
+        </w:rPr>
+      </w:pPr>
+    </w:p>
+    <w:p>
+      <w:pPr>
+        <w:tabs>
+          <w:tab w:val="left" w:pos="1455"/>
+        </w:tabs>
+        <w:rPr>
+          <w:b/>
+          <w:bCs/>
+          <w:sz w:val="28"/>
+          <w:szCs w:val="28"/>
+        </w:rPr>
+      </w:pPr>
+    </w:p>
+    <w:p>
+      <w:pPr>
+        <w:tabs>
+          <w:tab w:val="left" w:pos="1455"/>
+        </w:tabs>
+        <w:rPr>
+          <w:b/>
+          <w:bCs/>
+          <w:sz w:val="28"/>
+          <w:szCs w:val="28"/>
+        </w:rPr>
+      </w:pPr>
+    </w:p>
+    <w:p>
+      <w:pPr>
+        <w:tabs>
+          <w:tab w:val="left" w:pos="1455"/>
+        </w:tabs>
+        <w:rPr>
+          <w:b/>
+          <w:bCs/>
+          <w:sz w:val="28"/>
+          <w:szCs w:val="28"/>
+        </w:rPr>
+      </w:pPr>
+    </w:p>
+    <w:p>
+      <w:pPr>
+        <w:tabs>
+          <w:tab w:val="left" w:pos="1455"/>
+        </w:tabs>
+        <w:rPr>
+          <w:b/>
+          <w:bCs/>
+          <w:sz w:val="28"/>
+          <w:szCs w:val="28"/>
+        </w:rPr>
+      </w:pPr>
+    </w:p>
+    <w:p>
+      <w:pPr>
+        <w:tabs>
+          <w:tab w:val="left" w:pos="1455"/>
+        </w:tabs>
+        <w:rPr>
+          <w:b/>
+          <w:bCs/>
+          <w:sz w:val="28"/>
+          <w:szCs w:val="28"/>
+        </w:rPr>
+      </w:pPr>
+    </w:p>
+    <w:p>
+      <w:pPr>
+        <w:tabs>
+          <w:tab w:val="left" w:pos="1455"/>
+        </w:tabs>
+        <w:rPr>
+          <w:b/>
+          <w:bCs/>
+          <w:sz w:val="28"/>
+          <w:szCs w:val="28"/>
+        </w:rPr>
+      </w:pPr>
+    </w:p>
+    <w:p>
+      <w:pPr>
+        <w:tabs>
+          <w:tab w:val="left" w:pos="1455"/>
+        </w:tabs>
+        <w:rPr>
+          <w:b/>
+          <w:bCs/>
+          <w:sz w:val="28"/>
+          <w:szCs w:val="28"/>
+        </w:rPr>
+      </w:pPr>
+    </w:p>
+    <w:p>
+      <w:pPr>
+        <w:tabs>
+          <w:tab w:val="left" w:pos="1455"/>
+        </w:tabs>
+        <w:rPr>
+          <w:b/>
+          <w:bCs/>
+          <w:sz w:val="28"/>
+          <w:szCs w:val="28"/>
+        </w:rPr>
+      </w:pPr>
+    </w:p>
+    <w:p>
+      <w:pPr>
+        <w:tabs>
+          <w:tab w:val="left" w:pos="1455"/>
+        </w:tabs>
+        <w:rPr>
+          <w:b/>
+          <w:bCs/>
+          <w:sz w:val="28"/>
+          <w:szCs w:val="28"/>
+        </w:rPr>
+      </w:pPr>
+    </w:p>
+    <w:p>
+      <w:pPr>
+        <w:tabs>
+          <w:tab w:val="left" w:pos="1455"/>
+        </w:tabs>
+        <w:rPr>
+          <w:b/>
+          <w:bCs/>
+          <w:sz w:val="28"/>
+          <w:szCs w:val="28"/>
+        </w:rPr>
+      </w:pPr>
+    </w:p>
+    <w:p>
+      <w:pPr>
+        <w:tabs>
+          <w:tab w:val="left" w:pos="1455"/>
+        </w:tabs>
+        <w:rPr>
+          <w:b/>
+          <w:bCs/>
+          <w:sz w:val="28"/>
+          <w:szCs w:val="28"/>
+        </w:rPr>
+      </w:pPr>
+    </w:p>
+    <w:p>
+      <w:pPr>
+        <w:tabs>
+          <w:tab w:val="left" w:pos="1455"/>
+        </w:tabs>
+        <w:rPr>
+          <w:b/>
+          <w:bCs/>
+          <w:sz w:val="28"/>
+          <w:szCs w:val="28"/>
+        </w:rPr>
+      </w:pPr>
+    </w:p>
+    <w:p>
+      <w:pPr>
+        <w:tabs>
+          <w:tab w:val="left" w:pos="1455"/>
+        </w:tabs>
+        <w:rPr>
+          <w:b/>
+          <w:bCs/>
+          <w:sz w:val="28"/>
+          <w:szCs w:val="28"/>
+        </w:rPr>
+      </w:pPr>
+      <w:r>
+        <w:rPr>
+          <w:b/>
+          <w:bCs/>
+          <w:sz w:val="28"/>
+          <w:szCs w:val="28"/>
+        </w:rPr>
+        <w:lastRenderedPageBreak/>
         <w:t>10. Object Model</w:t>
       </w:r>
     </w:p>
@@ -30365,7 +30956,6 @@
                 <w:sz w:val="24"/>
                 <w:szCs w:val="24"/>
               </w:rPr>
-              <w:lastRenderedPageBreak/>
               <w:t>DeleteCharacterControl</w:t>
             </w:r>
           </w:p>
@@ -30690,6 +31280,7 @@
           <w:b/>
           <w:bCs/>
         </w:rPr>
+        <w:lastRenderedPageBreak/>
         <w:t>10.</w:t>
       </w:r>
       <w:r>
@@ -32981,7 +33572,6 @@
                 <w:sz w:val="24"/>
                 <w:szCs w:val="24"/>
               </w:rPr>
-              <w:lastRenderedPageBreak/>
               <w:t>GoldModControl</w:t>
             </w:r>
           </w:p>
@@ -33058,11 +33648,56 @@
           <w:bCs/>
         </w:rPr>
       </w:pPr>
-      <w:r>
-        <w:rPr>
-          <w:b/>
-          <w:bCs/>
-        </w:rPr>
+    </w:p>
+    <w:p>
+      <w:pPr>
+        <w:tabs>
+          <w:tab w:val="left" w:pos="1455"/>
+        </w:tabs>
+        <w:rPr>
+          <w:b/>
+          <w:bCs/>
+        </w:rPr>
+      </w:pPr>
+    </w:p>
+    <w:p>
+      <w:pPr>
+        <w:tabs>
+          <w:tab w:val="left" w:pos="1455"/>
+        </w:tabs>
+        <w:rPr>
+          <w:b/>
+          <w:bCs/>
+        </w:rPr>
+      </w:pPr>
+    </w:p>
+    <w:p>
+      <w:pPr>
+        <w:tabs>
+          <w:tab w:val="left" w:pos="1455"/>
+        </w:tabs>
+        <w:rPr>
+          <w:b/>
+          <w:bCs/>
+        </w:rPr>
+      </w:pPr>
+    </w:p>
+    <w:p>
+      <w:pPr>
+        <w:tabs>
+          <w:tab w:val="left" w:pos="1455"/>
+        </w:tabs>
+        <w:rPr>
+          <w:b/>
+          <w:bCs/>
+        </w:rPr>
+      </w:pPr>
+      <w:r>
+        <w:rPr>
+          <w:b/>
+          <w:bCs/>
+        </w:rPr>
+        <w:lastRenderedPageBreak/>
         <w:t>10.</w:t>
       </w:r>
       <w:r>
@@ -35545,7 +36180,6 @@
                 <w:sz w:val="24"/>
                 <w:szCs w:val="24"/>
               </w:rPr>
-              <w:lastRenderedPageBreak/>
               <w:t>CurateControl</w:t>
             </w:r>
           </w:p>
@@ -35628,6 +36262,7 @@
                 <w:sz w:val="24"/>
                 <w:szCs w:val="24"/>
               </w:rPr>
+              <w:lastRenderedPageBreak/>
               <w:t>LeaveControl</w:t>
             </w:r>
           </w:p>
@@ -38080,6 +38715,17 @@
           <w:bCs/>
         </w:rPr>
       </w:pPr>
+    </w:p>
+    <w:p>
+      <w:pPr>
+        <w:tabs>
+          <w:tab w:val="left" w:pos="1455"/>
+        </w:tabs>
+        <w:rPr>
+          <w:b/>
+          <w:bCs/>
+        </w:rPr>
+      </w:pPr>
       <w:r>
         <w:rPr>
           <w:b/>
@@ -39330,23 +39976,7 @@
           <w:bCs/>
         </w:rPr>
         <w:lastRenderedPageBreak/>
-        <w:t xml:space="preserve">10.13 Class </w:t>
-      </w:r>
-      <w:proofErr w:type="spellStart"/>
-      <w:r>
-        <w:rPr>
-          <w:b/>
-          <w:bCs/>
-        </w:rPr>
-        <w:t>Diagram</w:t>
-      </w:r>
-      <w:proofErr w:type="spellEnd"/>
-      <w:r>
-        <w:rPr>
-          <w:b/>
-          <w:bCs/>
-        </w:rPr>
-        <w:t>:</w:t>
+        <w:t>10.13 Class Diagram:</w:t>
       </w:r>
     </w:p>
     <w:p>
@@ -39566,6 +40196,17 @@
           <w:bCs/>
         </w:rPr>
       </w:pPr>
+    </w:p>
+    <w:p>
+      <w:pPr>
+        <w:tabs>
+          <w:tab w:val="left" w:pos="3780"/>
+        </w:tabs>
+        <w:rPr>
+          <w:b/>
+          <w:bCs/>
+        </w:rPr>
+      </w:pPr>
       <w:r>
         <w:rPr>
           <w:b/>
@@ -40343,6 +40984,17 @@
           <w:bCs/>
         </w:rPr>
       </w:pPr>
+    </w:p>
+    <w:p>
+      <w:pPr>
+        <w:tabs>
+          <w:tab w:val="left" w:pos="990"/>
+        </w:tabs>
+        <w:rPr>
+          <w:b/>
+          <w:bCs/>
+        </w:rPr>
+      </w:pPr>
       <w:r>
         <w:rPr>
           <w:b/>
@@ -40492,16 +41144,6 @@
           <w:tab w:val="left" w:pos="3135"/>
         </w:tabs>
         <w:rPr>
-          <w:lang w:val="en-US"/>
-        </w:rPr>
-      </w:pPr>
-    </w:p>
-    <w:p>
-      <w:pPr>
-        <w:tabs>
-          <w:tab w:val="left" w:pos="3135"/>
-        </w:tabs>
-        <w:rPr>
           <w:b/>
           <w:bCs/>
           <w:lang w:val="en-US"/>
@@ -40582,6 +41224,78 @@
           <w:lang w:val="en-US"/>
         </w:rPr>
       </w:pPr>
+    </w:p>
+    <w:p>
+      <w:pPr>
+        <w:tabs>
+          <w:tab w:val="left" w:pos="3135"/>
+        </w:tabs>
+        <w:rPr>
+          <w:b/>
+          <w:bCs/>
+          <w:lang w:val="en-US"/>
+        </w:rPr>
+      </w:pPr>
+    </w:p>
+    <w:p>
+      <w:pPr>
+        <w:tabs>
+          <w:tab w:val="left" w:pos="3135"/>
+        </w:tabs>
+        <w:rPr>
+          <w:b/>
+          <w:bCs/>
+          <w:lang w:val="en-US"/>
+        </w:rPr>
+      </w:pPr>
+    </w:p>
+    <w:p>
+      <w:pPr>
+        <w:tabs>
+          <w:tab w:val="left" w:pos="3135"/>
+        </w:tabs>
+        <w:rPr>
+          <w:b/>
+          <w:bCs/>
+          <w:lang w:val="en-US"/>
+        </w:rPr>
+      </w:pPr>
+    </w:p>
+    <w:p>
+      <w:pPr>
+        <w:tabs>
+          <w:tab w:val="left" w:pos="3135"/>
+        </w:tabs>
+        <w:rPr>
+          <w:b/>
+          <w:bCs/>
+          <w:lang w:val="en-US"/>
+        </w:rPr>
+      </w:pPr>
+    </w:p>
+    <w:p>
+      <w:pPr>
+        <w:tabs>
+          <w:tab w:val="left" w:pos="3135"/>
+        </w:tabs>
+        <w:rPr>
+          <w:b/>
+          <w:bCs/>
+          <w:lang w:val="en-US"/>
+        </w:rPr>
+      </w:pPr>
+    </w:p>
+    <w:p>
+      <w:pPr>
+        <w:tabs>
+          <w:tab w:val="left" w:pos="3135"/>
+        </w:tabs>
+        <w:rPr>
+          <w:b/>
+          <w:bCs/>
+          <w:lang w:val="en-US"/>
+        </w:rPr>
+      </w:pPr>
       <w:r>
         <w:rPr>
           <w:b/>
@@ -40761,46 +41475,6 @@
     </w:p>
     <w:p>
       <w:pPr>
-        <w:jc w:val="center"/>
-        <w:rPr>
-          <w:lang w:val="en-US"/>
-        </w:rPr>
-      </w:pPr>
-    </w:p>
-    <w:p>
-      <w:pPr>
-        <w:jc w:val="center"/>
-        <w:rPr>
-          <w:lang w:val="en-US"/>
-        </w:rPr>
-      </w:pPr>
-    </w:p>
-    <w:p>
-      <w:pPr>
-        <w:jc w:val="center"/>
-        <w:rPr>
-          <w:lang w:val="en-US"/>
-        </w:rPr>
-      </w:pPr>
-    </w:p>
-    <w:p>
-      <w:pPr>
-        <w:jc w:val="center"/>
-        <w:rPr>
-          <w:lang w:val="en-US"/>
-        </w:rPr>
-      </w:pPr>
-    </w:p>
-    <w:p>
-      <w:pPr>
-        <w:jc w:val="center"/>
-        <w:rPr>
-          <w:lang w:val="en-US"/>
-        </w:rPr>
-      </w:pPr>
-    </w:p>
-    <w:p>
-      <w:pPr>
         <w:rPr>
           <w:b/>
           <w:bCs/>
@@ -40874,6 +41548,39 @@
           <w:bCs/>
         </w:rPr>
       </w:pPr>
+    </w:p>
+    <w:p>
+      <w:pPr>
+        <w:tabs>
+          <w:tab w:val="left" w:pos="1725"/>
+        </w:tabs>
+        <w:rPr>
+          <w:b/>
+          <w:bCs/>
+        </w:rPr>
+      </w:pPr>
+    </w:p>
+    <w:p>
+      <w:pPr>
+        <w:tabs>
+          <w:tab w:val="left" w:pos="1725"/>
+        </w:tabs>
+        <w:rPr>
+          <w:b/>
+          <w:bCs/>
+        </w:rPr>
+      </w:pPr>
+    </w:p>
+    <w:p>
+      <w:pPr>
+        <w:tabs>
+          <w:tab w:val="left" w:pos="1725"/>
+        </w:tabs>
+        <w:rPr>
+          <w:b/>
+          <w:bCs/>
+        </w:rPr>
+      </w:pPr>
       <w:r>
         <w:rPr>
           <w:b/>
@@ -40945,13 +41652,6 @@
           <w:bCs/>
         </w:rPr>
       </w:pPr>
-      <w:r>
-        <w:rPr>
-          <w:b/>
-          <w:bCs/>
-        </w:rPr>
-        <w:t>11.2.C.2 Acquisto al Mercato – Poor Exception:</w:t>
-      </w:r>
     </w:p>
     <w:p>
       <w:pPr>
@@ -40963,13 +41663,162 @@
           <w:bCs/>
         </w:rPr>
       </w:pPr>
+    </w:p>
+    <w:p>
+      <w:pPr>
+        <w:tabs>
+          <w:tab w:val="left" w:pos="1470"/>
+        </w:tabs>
+        <w:rPr>
+          <w:b/>
+          <w:bCs/>
+        </w:rPr>
+      </w:pPr>
+    </w:p>
+    <w:p>
+      <w:pPr>
+        <w:tabs>
+          <w:tab w:val="left" w:pos="1470"/>
+        </w:tabs>
+        <w:rPr>
+          <w:b/>
+          <w:bCs/>
+        </w:rPr>
+      </w:pPr>
+    </w:p>
+    <w:p>
+      <w:pPr>
+        <w:tabs>
+          <w:tab w:val="left" w:pos="1470"/>
+        </w:tabs>
+        <w:rPr>
+          <w:b/>
+          <w:bCs/>
+        </w:rPr>
+      </w:pPr>
+    </w:p>
+    <w:p>
+      <w:pPr>
+        <w:tabs>
+          <w:tab w:val="left" w:pos="1470"/>
+        </w:tabs>
+        <w:rPr>
+          <w:b/>
+          <w:bCs/>
+        </w:rPr>
+      </w:pPr>
+    </w:p>
+    <w:p>
+      <w:pPr>
+        <w:tabs>
+          <w:tab w:val="left" w:pos="1470"/>
+        </w:tabs>
+        <w:rPr>
+          <w:b/>
+          <w:bCs/>
+        </w:rPr>
+      </w:pPr>
+    </w:p>
+    <w:p>
+      <w:pPr>
+        <w:tabs>
+          <w:tab w:val="left" w:pos="1470"/>
+        </w:tabs>
+        <w:rPr>
+          <w:b/>
+          <w:bCs/>
+        </w:rPr>
+      </w:pPr>
+    </w:p>
+    <w:p>
+      <w:pPr>
+        <w:tabs>
+          <w:tab w:val="left" w:pos="1470"/>
+        </w:tabs>
+        <w:rPr>
+          <w:b/>
+          <w:bCs/>
+        </w:rPr>
+      </w:pPr>
+    </w:p>
+    <w:p>
+      <w:pPr>
+        <w:tabs>
+          <w:tab w:val="left" w:pos="1470"/>
+        </w:tabs>
+        <w:rPr>
+          <w:b/>
+          <w:bCs/>
+        </w:rPr>
+      </w:pPr>
+    </w:p>
+    <w:p>
+      <w:pPr>
+        <w:tabs>
+          <w:tab w:val="left" w:pos="1470"/>
+        </w:tabs>
+        <w:rPr>
+          <w:b/>
+          <w:bCs/>
+        </w:rPr>
+      </w:pPr>
+    </w:p>
+    <w:p>
+      <w:pPr>
+        <w:tabs>
+          <w:tab w:val="left" w:pos="1470"/>
+        </w:tabs>
+        <w:rPr>
+          <w:b/>
+          <w:bCs/>
+        </w:rPr>
+      </w:pPr>
+    </w:p>
+    <w:p>
+      <w:pPr>
+        <w:tabs>
+          <w:tab w:val="left" w:pos="1470"/>
+        </w:tabs>
+        <w:rPr>
+          <w:b/>
+          <w:bCs/>
+        </w:rPr>
+      </w:pPr>
+    </w:p>
+    <w:p>
+      <w:pPr>
+        <w:tabs>
+          <w:tab w:val="left" w:pos="1470"/>
+        </w:tabs>
+        <w:rPr>
+          <w:b/>
+          <w:bCs/>
+        </w:rPr>
+      </w:pPr>
+      <w:r>
+        <w:rPr>
+          <w:b/>
+          <w:bCs/>
+        </w:rPr>
+        <w:t>11.2.C.2 Acquisto al Mercato – Poor Exception:</w:t>
+      </w:r>
+    </w:p>
+    <w:p>
+      <w:pPr>
+        <w:tabs>
+          <w:tab w:val="left" w:pos="1470"/>
+        </w:tabs>
+        <w:rPr>
+          <w:b/>
+          <w:bCs/>
+        </w:rPr>
+      </w:pPr>
       <w:r>
         <w:rPr>
           <w:b/>
           <w:bCs/>
           <w:noProof/>
         </w:rPr>
-        <w:lastRenderedPageBreak/>
         <w:drawing>
           <wp:inline distT="0" distB="0" distL="0" distR="0" wp14:anchorId="62EB1307" wp14:editId="077CF71C">
             <wp:extent cx="6642100" cy="2843530"/>
@@ -41017,6 +41866,50 @@
           <w:bCs/>
         </w:rPr>
       </w:pPr>
+    </w:p>
+    <w:p>
+      <w:pPr>
+        <w:tabs>
+          <w:tab w:val="left" w:pos="1470"/>
+        </w:tabs>
+        <w:rPr>
+          <w:b/>
+          <w:bCs/>
+        </w:rPr>
+      </w:pPr>
+    </w:p>
+    <w:p>
+      <w:pPr>
+        <w:tabs>
+          <w:tab w:val="left" w:pos="1470"/>
+        </w:tabs>
+        <w:rPr>
+          <w:b/>
+          <w:bCs/>
+        </w:rPr>
+      </w:pPr>
+    </w:p>
+    <w:p>
+      <w:pPr>
+        <w:tabs>
+          <w:tab w:val="left" w:pos="1470"/>
+        </w:tabs>
+        <w:rPr>
+          <w:b/>
+          <w:bCs/>
+        </w:rPr>
+      </w:pPr>
+    </w:p>
+    <w:p>
+      <w:pPr>
+        <w:tabs>
+          <w:tab w:val="left" w:pos="1470"/>
+        </w:tabs>
+        <w:rPr>
+          <w:b/>
+          <w:bCs/>
+        </w:rPr>
+      </w:pPr>
       <w:r>
         <w:rPr>
           <w:b/>
@@ -41088,13 +41981,6 @@
           <w:bCs/>
         </w:rPr>
       </w:pPr>
-      <w:r>
-        <w:rPr>
-          <w:b/>
-          <w:bCs/>
-        </w:rPr>
-        <w:t>11.2.D.1 Accettazione Sfida – AFK Exception:</w:t>
-      </w:r>
     </w:p>
     <w:p>
       <w:pPr>
@@ -41106,13 +41992,118 @@
           <w:bCs/>
         </w:rPr>
       </w:pPr>
+    </w:p>
+    <w:p>
+      <w:pPr>
+        <w:tabs>
+          <w:tab w:val="left" w:pos="2010"/>
+        </w:tabs>
+        <w:rPr>
+          <w:b/>
+          <w:bCs/>
+        </w:rPr>
+      </w:pPr>
+    </w:p>
+    <w:p>
+      <w:pPr>
+        <w:tabs>
+          <w:tab w:val="left" w:pos="2010"/>
+        </w:tabs>
+        <w:rPr>
+          <w:b/>
+          <w:bCs/>
+        </w:rPr>
+      </w:pPr>
+    </w:p>
+    <w:p>
+      <w:pPr>
+        <w:tabs>
+          <w:tab w:val="left" w:pos="2010"/>
+        </w:tabs>
+        <w:rPr>
+          <w:b/>
+          <w:bCs/>
+        </w:rPr>
+      </w:pPr>
+    </w:p>
+    <w:p>
+      <w:pPr>
+        <w:tabs>
+          <w:tab w:val="left" w:pos="2010"/>
+        </w:tabs>
+        <w:rPr>
+          <w:b/>
+          <w:bCs/>
+        </w:rPr>
+      </w:pPr>
+    </w:p>
+    <w:p>
+      <w:pPr>
+        <w:tabs>
+          <w:tab w:val="left" w:pos="2010"/>
+        </w:tabs>
+        <w:rPr>
+          <w:b/>
+          <w:bCs/>
+        </w:rPr>
+      </w:pPr>
+    </w:p>
+    <w:p>
+      <w:pPr>
+        <w:tabs>
+          <w:tab w:val="left" w:pos="2010"/>
+        </w:tabs>
+        <w:rPr>
+          <w:b/>
+          <w:bCs/>
+        </w:rPr>
+      </w:pPr>
+    </w:p>
+    <w:p>
+      <w:pPr>
+        <w:tabs>
+          <w:tab w:val="left" w:pos="2010"/>
+        </w:tabs>
+        <w:rPr>
+          <w:b/>
+          <w:bCs/>
+        </w:rPr>
+      </w:pPr>
+    </w:p>
+    <w:p>
+      <w:pPr>
+        <w:tabs>
+          <w:tab w:val="left" w:pos="2010"/>
+        </w:tabs>
+        <w:rPr>
+          <w:b/>
+          <w:bCs/>
+        </w:rPr>
+      </w:pPr>
+      <w:r>
+        <w:rPr>
+          <w:b/>
+          <w:bCs/>
+        </w:rPr>
+        <w:t>11.2.D.1 Accettazione Sfida – AFK Exception:</w:t>
+      </w:r>
+    </w:p>
+    <w:p>
+      <w:pPr>
+        <w:tabs>
+          <w:tab w:val="left" w:pos="2010"/>
+        </w:tabs>
+        <w:rPr>
+          <w:b/>
+          <w:bCs/>
+        </w:rPr>
+      </w:pPr>
       <w:r>
         <w:rPr>
           <w:b/>
           <w:bCs/>
           <w:noProof/>
         </w:rPr>
-        <w:lastRenderedPageBreak/>
         <w:drawing>
           <wp:inline distT="0" distB="0" distL="0" distR="0" wp14:anchorId="73A1FB59" wp14:editId="5931F679">
             <wp:extent cx="6642100" cy="3806190"/>
@@ -41162,6 +42153,13 @@
         <w:tabs>
           <w:tab w:val="left" w:pos="2745"/>
         </w:tabs>
+      </w:pPr>
+    </w:p>
+    <w:p>
+      <w:pPr>
+        <w:tabs>
+          <w:tab w:val="left" w:pos="2745"/>
+        </w:tabs>
         <w:rPr>
           <w:b/>
           <w:bCs/>
@@ -41235,11 +42233,84 @@
           <w:bCs/>
         </w:rPr>
       </w:pPr>
-      <w:r>
-        <w:rPr>
-          <w:b/>
-          <w:bCs/>
-        </w:rPr>
+    </w:p>
+    <w:p>
+      <w:pPr>
+        <w:rPr>
+          <w:b/>
+          <w:bCs/>
+        </w:rPr>
+      </w:pPr>
+    </w:p>
+    <w:p>
+      <w:pPr>
+        <w:rPr>
+          <w:b/>
+          <w:bCs/>
+        </w:rPr>
+      </w:pPr>
+    </w:p>
+    <w:p>
+      <w:pPr>
+        <w:rPr>
+          <w:b/>
+          <w:bCs/>
+        </w:rPr>
+      </w:pPr>
+    </w:p>
+    <w:p>
+      <w:pPr>
+        <w:rPr>
+          <w:b/>
+          <w:bCs/>
+        </w:rPr>
+      </w:pPr>
+    </w:p>
+    <w:p>
+      <w:pPr>
+        <w:rPr>
+          <w:b/>
+          <w:bCs/>
+        </w:rPr>
+      </w:pPr>
+    </w:p>
+    <w:p>
+      <w:pPr>
+        <w:rPr>
+          <w:b/>
+          <w:bCs/>
+        </w:rPr>
+      </w:pPr>
+    </w:p>
+    <w:p>
+      <w:pPr>
+        <w:rPr>
+          <w:b/>
+          <w:bCs/>
+        </w:rPr>
+      </w:pPr>
+    </w:p>
+    <w:p>
+      <w:pPr>
+        <w:rPr>
+          <w:b/>
+          <w:bCs/>
+        </w:rPr>
+      </w:pPr>
+    </w:p>
+    <w:p>
+      <w:pPr>
+        <w:rPr>
+          <w:b/>
+          <w:bCs/>
+        </w:rPr>
+      </w:pPr>
+      <w:r>
+        <w:rPr>
+          <w:b/>
+          <w:bCs/>
+        </w:rPr>
+        <w:lastRenderedPageBreak/>
         <w:t xml:space="preserve">11.2.E.1 Accettazione Invito Torneo </w:t>
       </w:r>
       <w:r>
@@ -41263,7 +42334,6 @@
           <w:bCs/>
           <w:noProof/>
         </w:rPr>
-        <w:lastRenderedPageBreak/>
         <w:drawing>
           <wp:inline distT="0" distB="0" distL="0" distR="0" wp14:anchorId="0E450D06" wp14:editId="07AA2847">
             <wp:extent cx="6642100" cy="3131185"/>
@@ -41388,105 +42458,6 @@
           <w:bCs/>
         </w:rPr>
       </w:pPr>
-    </w:p>
-    <w:p>
-      <w:pPr>
-        <w:tabs>
-          <w:tab w:val="left" w:pos="3810"/>
-        </w:tabs>
-        <w:rPr>
-          <w:b/>
-          <w:bCs/>
-        </w:rPr>
-      </w:pPr>
-    </w:p>
-    <w:p>
-      <w:pPr>
-        <w:tabs>
-          <w:tab w:val="left" w:pos="3810"/>
-        </w:tabs>
-        <w:rPr>
-          <w:b/>
-          <w:bCs/>
-        </w:rPr>
-      </w:pPr>
-    </w:p>
-    <w:p>
-      <w:pPr>
-        <w:tabs>
-          <w:tab w:val="left" w:pos="3810"/>
-        </w:tabs>
-        <w:rPr>
-          <w:b/>
-          <w:bCs/>
-        </w:rPr>
-      </w:pPr>
-    </w:p>
-    <w:p>
-      <w:pPr>
-        <w:tabs>
-          <w:tab w:val="left" w:pos="3810"/>
-        </w:tabs>
-        <w:rPr>
-          <w:b/>
-          <w:bCs/>
-        </w:rPr>
-      </w:pPr>
-    </w:p>
-    <w:p>
-      <w:pPr>
-        <w:tabs>
-          <w:tab w:val="left" w:pos="3810"/>
-        </w:tabs>
-        <w:rPr>
-          <w:b/>
-          <w:bCs/>
-        </w:rPr>
-      </w:pPr>
-    </w:p>
-    <w:p>
-      <w:pPr>
-        <w:tabs>
-          <w:tab w:val="left" w:pos="3810"/>
-        </w:tabs>
-        <w:rPr>
-          <w:b/>
-          <w:bCs/>
-        </w:rPr>
-      </w:pPr>
-    </w:p>
-    <w:p>
-      <w:pPr>
-        <w:tabs>
-          <w:tab w:val="left" w:pos="3810"/>
-        </w:tabs>
-        <w:rPr>
-          <w:b/>
-          <w:bCs/>
-        </w:rPr>
-      </w:pPr>
-    </w:p>
-    <w:p>
-      <w:pPr>
-        <w:tabs>
-          <w:tab w:val="left" w:pos="3810"/>
-        </w:tabs>
-        <w:rPr>
-          <w:b/>
-          <w:bCs/>
-        </w:rPr>
-      </w:pPr>
-    </w:p>
-    <w:p>
-      <w:pPr>
-        <w:tabs>
-          <w:tab w:val="left" w:pos="3810"/>
-        </w:tabs>
-        <w:rPr>
-          <w:b/>
-          <w:bCs/>
-        </w:rPr>
-      </w:pPr>
       <w:r>
         <w:rPr>
           <w:b/>
@@ -41555,11 +42526,92 @@
           <w:bCs/>
         </w:rPr>
       </w:pPr>
-      <w:r>
-        <w:rPr>
-          <w:b/>
-          <w:bCs/>
-        </w:rPr>
+    </w:p>
+    <w:p>
+      <w:pPr>
+        <w:rPr>
+          <w:b/>
+          <w:bCs/>
+        </w:rPr>
+      </w:pPr>
+    </w:p>
+    <w:p>
+      <w:pPr>
+        <w:rPr>
+          <w:b/>
+          <w:bCs/>
+        </w:rPr>
+      </w:pPr>
+    </w:p>
+    <w:p>
+      <w:pPr>
+        <w:rPr>
+          <w:b/>
+          <w:bCs/>
+        </w:rPr>
+      </w:pPr>
+    </w:p>
+    <w:p>
+      <w:pPr>
+        <w:rPr>
+          <w:b/>
+          <w:bCs/>
+        </w:rPr>
+      </w:pPr>
+    </w:p>
+    <w:p>
+      <w:pPr>
+        <w:rPr>
+          <w:b/>
+          <w:bCs/>
+        </w:rPr>
+      </w:pPr>
+    </w:p>
+    <w:p>
+      <w:pPr>
+        <w:rPr>
+          <w:b/>
+          <w:bCs/>
+        </w:rPr>
+      </w:pPr>
+    </w:p>
+    <w:p>
+      <w:pPr>
+        <w:rPr>
+          <w:b/>
+          <w:bCs/>
+        </w:rPr>
+      </w:pPr>
+    </w:p>
+    <w:p>
+      <w:pPr>
+        <w:rPr>
+          <w:b/>
+          <w:bCs/>
+        </w:rPr>
+      </w:pPr>
+    </w:p>
+    <w:p>
+      <w:pPr>
+        <w:rPr>
+          <w:b/>
+          <w:bCs/>
+        </w:rPr>
+      </w:pPr>
+    </w:p>
+    <w:p>
+      <w:pPr>
+        <w:rPr>
+          <w:b/>
+          <w:bCs/>
+        </w:rPr>
+      </w:pPr>
+      <w:r>
+        <w:rPr>
+          <w:b/>
+          <w:bCs/>
+        </w:rPr>
+        <w:lastRenderedPageBreak/>
         <w:t>11.2.F Accettazione Invito Gilda UC10:</w:t>
       </w:r>
     </w:p>
@@ -41568,7 +42620,6 @@
         <w:rPr>
           <w:noProof/>
         </w:rPr>
-        <w:lastRenderedPageBreak/>
         <w:drawing>
           <wp:inline distT="0" distB="0" distL="0" distR="0" wp14:anchorId="0D1C995D" wp14:editId="2C3A4C7C">
             <wp:extent cx="6642100" cy="3176905"/>
@@ -41693,105 +42744,6 @@
           <w:bCs/>
         </w:rPr>
       </w:pPr>
-    </w:p>
-    <w:p>
-      <w:pPr>
-        <w:tabs>
-          <w:tab w:val="left" w:pos="2205"/>
-        </w:tabs>
-        <w:rPr>
-          <w:b/>
-          <w:bCs/>
-        </w:rPr>
-      </w:pPr>
-    </w:p>
-    <w:p>
-      <w:pPr>
-        <w:tabs>
-          <w:tab w:val="left" w:pos="2205"/>
-        </w:tabs>
-        <w:rPr>
-          <w:b/>
-          <w:bCs/>
-        </w:rPr>
-      </w:pPr>
-    </w:p>
-    <w:p>
-      <w:pPr>
-        <w:tabs>
-          <w:tab w:val="left" w:pos="2205"/>
-        </w:tabs>
-        <w:rPr>
-          <w:b/>
-          <w:bCs/>
-        </w:rPr>
-      </w:pPr>
-    </w:p>
-    <w:p>
-      <w:pPr>
-        <w:tabs>
-          <w:tab w:val="left" w:pos="2205"/>
-        </w:tabs>
-        <w:rPr>
-          <w:b/>
-          <w:bCs/>
-        </w:rPr>
-      </w:pPr>
-    </w:p>
-    <w:p>
-      <w:pPr>
-        <w:tabs>
-          <w:tab w:val="left" w:pos="2205"/>
-        </w:tabs>
-        <w:rPr>
-          <w:b/>
-          <w:bCs/>
-        </w:rPr>
-      </w:pPr>
-    </w:p>
-    <w:p>
-      <w:pPr>
-        <w:tabs>
-          <w:tab w:val="left" w:pos="2205"/>
-        </w:tabs>
-        <w:rPr>
-          <w:b/>
-          <w:bCs/>
-        </w:rPr>
-      </w:pPr>
-    </w:p>
-    <w:p>
-      <w:pPr>
-        <w:tabs>
-          <w:tab w:val="left" w:pos="2205"/>
-        </w:tabs>
-        <w:rPr>
-          <w:b/>
-          <w:bCs/>
-        </w:rPr>
-      </w:pPr>
-    </w:p>
-    <w:p>
-      <w:pPr>
-        <w:tabs>
-          <w:tab w:val="left" w:pos="2205"/>
-        </w:tabs>
-        <w:rPr>
-          <w:b/>
-          <w:bCs/>
-        </w:rPr>
-      </w:pPr>
-    </w:p>
-    <w:p>
-      <w:pPr>
-        <w:tabs>
-          <w:tab w:val="left" w:pos="2205"/>
-        </w:tabs>
-        <w:rPr>
-          <w:b/>
-          <w:bCs/>
-        </w:rPr>
-      </w:pPr>
       <w:r>
         <w:rPr>
           <w:b/>
@@ -41863,11 +42815,122 @@
           <w:bCs/>
         </w:rPr>
       </w:pPr>
-      <w:r>
-        <w:rPr>
-          <w:b/>
-          <w:bCs/>
-        </w:rPr>
+    </w:p>
+    <w:p>
+      <w:pPr>
+        <w:tabs>
+          <w:tab w:val="left" w:pos="2205"/>
+        </w:tabs>
+        <w:rPr>
+          <w:b/>
+          <w:bCs/>
+        </w:rPr>
+      </w:pPr>
+    </w:p>
+    <w:p>
+      <w:pPr>
+        <w:tabs>
+          <w:tab w:val="left" w:pos="2205"/>
+        </w:tabs>
+        <w:rPr>
+          <w:b/>
+          <w:bCs/>
+        </w:rPr>
+      </w:pPr>
+    </w:p>
+    <w:p>
+      <w:pPr>
+        <w:tabs>
+          <w:tab w:val="left" w:pos="2205"/>
+        </w:tabs>
+        <w:rPr>
+          <w:b/>
+          <w:bCs/>
+        </w:rPr>
+      </w:pPr>
+    </w:p>
+    <w:p>
+      <w:pPr>
+        <w:tabs>
+          <w:tab w:val="left" w:pos="2205"/>
+        </w:tabs>
+        <w:rPr>
+          <w:b/>
+          <w:bCs/>
+        </w:rPr>
+      </w:pPr>
+    </w:p>
+    <w:p>
+      <w:pPr>
+        <w:tabs>
+          <w:tab w:val="left" w:pos="2205"/>
+        </w:tabs>
+        <w:rPr>
+          <w:b/>
+          <w:bCs/>
+        </w:rPr>
+      </w:pPr>
+    </w:p>
+    <w:p>
+      <w:pPr>
+        <w:tabs>
+          <w:tab w:val="left" w:pos="2205"/>
+        </w:tabs>
+        <w:rPr>
+          <w:b/>
+          <w:bCs/>
+        </w:rPr>
+      </w:pPr>
+    </w:p>
+    <w:p>
+      <w:pPr>
+        <w:tabs>
+          <w:tab w:val="left" w:pos="2205"/>
+        </w:tabs>
+        <w:rPr>
+          <w:b/>
+          <w:bCs/>
+        </w:rPr>
+      </w:pPr>
+    </w:p>
+    <w:p>
+      <w:pPr>
+        <w:tabs>
+          <w:tab w:val="left" w:pos="2205"/>
+        </w:tabs>
+        <w:rPr>
+          <w:b/>
+          <w:bCs/>
+        </w:rPr>
+      </w:pPr>
+    </w:p>
+    <w:p>
+      <w:pPr>
+        <w:tabs>
+          <w:tab w:val="left" w:pos="2205"/>
+        </w:tabs>
+        <w:rPr>
+          <w:b/>
+          <w:bCs/>
+        </w:rPr>
+      </w:pPr>
+    </w:p>
+    <w:p>
+      <w:pPr>
+        <w:tabs>
+          <w:tab w:val="left" w:pos="2205"/>
+        </w:tabs>
+        <w:rPr>
+          <w:b/>
+          <w:bCs/>
+        </w:rPr>
+      </w:pPr>
+      <w:r>
+        <w:rPr>
+          <w:b/>
+          <w:bCs/>
+        </w:rPr>
+        <w:lastRenderedPageBreak/>
         <w:t>11.2.F.2 Accettazione Invito Gilda – Ghost Exception:</w:t>
       </w:r>
     </w:p>
@@ -41876,7 +42939,6 @@
         <w:rPr>
           <w:noProof/>
         </w:rPr>
-        <w:lastRenderedPageBreak/>
         <w:drawing>
           <wp:inline distT="0" distB="0" distL="0" distR="0" wp14:anchorId="7E868B2D" wp14:editId="164D7FA0">
             <wp:extent cx="6642100" cy="3126740"/>
@@ -41922,6 +42984,54 @@
           <w:bCs/>
         </w:rPr>
       </w:pPr>
+    </w:p>
+    <w:p>
+      <w:pPr>
+        <w:rPr>
+          <w:b/>
+          <w:bCs/>
+        </w:rPr>
+      </w:pPr>
+    </w:p>
+    <w:p>
+      <w:pPr>
+        <w:rPr>
+          <w:b/>
+          <w:bCs/>
+        </w:rPr>
+      </w:pPr>
+    </w:p>
+    <w:p>
+      <w:pPr>
+        <w:rPr>
+          <w:b/>
+          <w:bCs/>
+        </w:rPr>
+      </w:pPr>
+    </w:p>
+    <w:p>
+      <w:pPr>
+        <w:rPr>
+          <w:b/>
+          <w:bCs/>
+        </w:rPr>
+      </w:pPr>
+    </w:p>
+    <w:p>
+      <w:pPr>
+        <w:rPr>
+          <w:b/>
+          <w:bCs/>
+        </w:rPr>
+      </w:pPr>
+    </w:p>
+    <w:p>
+      <w:pPr>
+        <w:rPr>
+          <w:b/>
+          <w:bCs/>
+        </w:rPr>
+      </w:pPr>
       <w:r>
         <w:rPr>
           <w:b/>
@@ -41987,6 +43097,54 @@
           <w:bCs/>
         </w:rPr>
       </w:pPr>
+    </w:p>
+    <w:p>
+      <w:pPr>
+        <w:rPr>
+          <w:b/>
+          <w:bCs/>
+        </w:rPr>
+      </w:pPr>
+    </w:p>
+    <w:p>
+      <w:pPr>
+        <w:rPr>
+          <w:b/>
+          <w:bCs/>
+        </w:rPr>
+      </w:pPr>
+    </w:p>
+    <w:p>
+      <w:pPr>
+        <w:rPr>
+          <w:b/>
+          <w:bCs/>
+        </w:rPr>
+      </w:pPr>
+    </w:p>
+    <w:p>
+      <w:pPr>
+        <w:rPr>
+          <w:b/>
+          <w:bCs/>
+        </w:rPr>
+      </w:pPr>
+    </w:p>
+    <w:p>
+      <w:pPr>
+        <w:rPr>
+          <w:b/>
+          <w:bCs/>
+        </w:rPr>
+      </w:pPr>
+    </w:p>
+    <w:p>
+      <w:pPr>
+        <w:rPr>
+          <w:b/>
+          <w:bCs/>
+        </w:rPr>
+      </w:pPr>
       <w:r>
         <w:rPr>
           <w:b/>
@@ -42008,7 +43166,6 @@
           <w:bCs/>
           <w:noProof/>
         </w:rPr>
-        <w:lastRenderedPageBreak/>
         <w:drawing>
           <wp:inline distT="0" distB="0" distL="0" distR="0" wp14:anchorId="64E8F1D0" wp14:editId="4F7946CD">
             <wp:extent cx="6642100" cy="4047490"/>
@@ -42126,6 +43283,54 @@
           <w:bCs/>
         </w:rPr>
       </w:pPr>
+    </w:p>
+    <w:p>
+      <w:pPr>
+        <w:rPr>
+          <w:b/>
+          <w:bCs/>
+        </w:rPr>
+      </w:pPr>
+    </w:p>
+    <w:p>
+      <w:pPr>
+        <w:rPr>
+          <w:b/>
+          <w:bCs/>
+        </w:rPr>
+      </w:pPr>
+    </w:p>
+    <w:p>
+      <w:pPr>
+        <w:rPr>
+          <w:b/>
+          <w:bCs/>
+        </w:rPr>
+      </w:pPr>
+    </w:p>
+    <w:p>
+      <w:pPr>
+        <w:rPr>
+          <w:b/>
+          <w:bCs/>
+        </w:rPr>
+      </w:pPr>
+    </w:p>
+    <w:p>
+      <w:pPr>
+        <w:rPr>
+          <w:b/>
+          <w:bCs/>
+        </w:rPr>
+      </w:pPr>
+    </w:p>
+    <w:p>
+      <w:pPr>
+        <w:rPr>
+          <w:b/>
+          <w:bCs/>
+        </w:rPr>
+      </w:pPr>
       <w:r>
         <w:rPr>
           <w:b/>
@@ -42147,7 +43352,6 @@
           <w:bCs/>
           <w:noProof/>
         </w:rPr>
-        <w:lastRenderedPageBreak/>
         <w:drawing>
           <wp:inline distT="0" distB="0" distL="0" distR="0" wp14:anchorId="5833B566" wp14:editId="0EBD9A65">
             <wp:extent cx="6642100" cy="3727450"/>
@@ -42187,6 +43391,61 @@
     </w:p>
     <w:p/>
     <w:p/>
+    <w:p>
+      <w:pPr>
+        <w:tabs>
+          <w:tab w:val="left" w:pos="2910"/>
+        </w:tabs>
+        <w:rPr>
+          <w:b/>
+          <w:bCs/>
+        </w:rPr>
+      </w:pPr>
+    </w:p>
+    <w:p>
+      <w:pPr>
+        <w:tabs>
+          <w:tab w:val="left" w:pos="2910"/>
+        </w:tabs>
+        <w:rPr>
+          <w:b/>
+          <w:bCs/>
+        </w:rPr>
+      </w:pPr>
+    </w:p>
+    <w:p>
+      <w:pPr>
+        <w:tabs>
+          <w:tab w:val="left" w:pos="2910"/>
+        </w:tabs>
+        <w:rPr>
+          <w:b/>
+          <w:bCs/>
+        </w:rPr>
+      </w:pPr>
+    </w:p>
+    <w:p>
+      <w:pPr>
+        <w:tabs>
+          <w:tab w:val="left" w:pos="2910"/>
+        </w:tabs>
+        <w:rPr>
+          <w:b/>
+          <w:bCs/>
+        </w:rPr>
+      </w:pPr>
+    </w:p>
+    <w:p>
+      <w:pPr>
+        <w:tabs>
+          <w:tab w:val="left" w:pos="2910"/>
+        </w:tabs>
+        <w:rPr>
+          <w:b/>
+          <w:bCs/>
+        </w:rPr>
+      </w:pPr>
+    </w:p>
     <w:p>
       <w:pPr>
         <w:tabs>
@@ -42285,49 +43544,95 @@
           <w:lang w:val="en-US"/>
         </w:rPr>
       </w:pPr>
-      <w:r>
+    </w:p>
+    <w:p>
+      <w:pPr>
         <w:rPr>
           <w:b/>
           <w:bCs/>
           <w:lang w:val="en-US"/>
         </w:rPr>
-        <w:t xml:space="preserve">11.3.A.1 </w:t>
-      </w:r>
-      <w:proofErr w:type="spellStart"/>
-      <w:r>
+      </w:pPr>
+    </w:p>
+    <w:p>
+      <w:pPr>
         <w:rPr>
           <w:b/>
           <w:bCs/>
           <w:lang w:val="en-US"/>
         </w:rPr>
-        <w:t>Bannare</w:t>
-      </w:r>
-      <w:proofErr w:type="spellEnd"/>
-      <w:r>
+      </w:pPr>
+    </w:p>
+    <w:p>
+      <w:pPr>
         <w:rPr>
           <w:b/>
           <w:bCs/>
           <w:lang w:val="en-US"/>
         </w:rPr>
-        <w:t xml:space="preserve"> </w:t>
-      </w:r>
-      <w:proofErr w:type="spellStart"/>
-      <w:r>
+      </w:pPr>
+    </w:p>
+    <w:p>
+      <w:pPr>
         <w:rPr>
           <w:b/>
           <w:bCs/>
           <w:lang w:val="en-US"/>
         </w:rPr>
-        <w:t>Giocatore</w:t>
-      </w:r>
-      <w:proofErr w:type="spellEnd"/>
-      <w:r>
+      </w:pPr>
+    </w:p>
+    <w:p>
+      <w:pPr>
         <w:rPr>
           <w:b/>
           <w:bCs/>
           <w:lang w:val="en-US"/>
         </w:rPr>
-        <w:t xml:space="preserve"> – Bad Format Exception</w:t>
+      </w:pPr>
+    </w:p>
+    <w:p>
+      <w:pPr>
+        <w:rPr>
+          <w:b/>
+          <w:bCs/>
+          <w:lang w:val="en-US"/>
+        </w:rPr>
+      </w:pPr>
+    </w:p>
+    <w:p>
+      <w:pPr>
+        <w:rPr>
+          <w:b/>
+          <w:bCs/>
+          <w:lang w:val="en-US"/>
+        </w:rPr>
+      </w:pPr>
+    </w:p>
+    <w:p>
+      <w:pPr>
+        <w:rPr>
+          <w:b/>
+          <w:bCs/>
+          <w:lang w:val="en-US"/>
+        </w:rPr>
+      </w:pPr>
+    </w:p>
+    <w:p>
+      <w:pPr>
+        <w:rPr>
+          <w:b/>
+          <w:bCs/>
+          <w:lang w:val="en-US"/>
+        </w:rPr>
+      </w:pPr>
+      <w:r>
+        <w:rPr>
+          <w:b/>
+          <w:bCs/>
+          <w:lang w:val="en-US"/>
+        </w:rPr>
+        <w:lastRenderedPageBreak/>
+        <w:t>11.3.A.1 Bannare Giocatore – Bad Format Exception</w:t>
       </w:r>
       <w:r>
         <w:rPr>
@@ -42393,16 +43698,6 @@
           </wp:inline>
         </w:drawing>
       </w:r>
-      <w:bookmarkStart w:id="3" w:name="_GoBack"/>
-      <w:bookmarkEnd w:id="3"/>
-    </w:p>
-    <w:p>
-      <w:pPr>
-        <w:rPr>
-          <w:b/>
-          <w:bCs/>
-        </w:rPr>
-      </w:pPr>
     </w:p>
     <w:p>
       <w:pPr>
@@ -42679,12 +43974,25 @@
           <w:lang w:val="en-US"/>
         </w:rPr>
       </w:pPr>
-      <w:r>
+    </w:p>
+    <w:p>
+      <w:pPr>
+        <w:tabs>
+          <w:tab w:val="left" w:pos="1140"/>
+        </w:tabs>
         <w:rPr>
           <w:b/>
           <w:bCs/>
           <w:lang w:val="en-US"/>
         </w:rPr>
+      </w:pPr>
+      <w:r>
+        <w:rPr>
+          <w:b/>
+          <w:bCs/>
+          <w:lang w:val="en-US"/>
+        </w:rPr>
+        <w:lastRenderedPageBreak/>
         <w:t>11.3.C.1 Silenziare Giocatore – Bad Format Exception:</w:t>
       </w:r>
     </w:p>
@@ -42750,6 +44058,22 @@
           <w:bCs/>
         </w:rPr>
       </w:pPr>
+    </w:p>
+    <w:p>
+      <w:pPr>
+        <w:rPr>
+          <w:b/>
+          <w:bCs/>
+        </w:rPr>
+      </w:pPr>
+    </w:p>
+    <w:p>
+      <w:pPr>
+        <w:rPr>
+          <w:b/>
+          <w:bCs/>
+        </w:rPr>
+      </w:pPr>
       <w:r>
         <w:rPr>
           <w:b/>
@@ -42786,7 +44110,6 @@
         <w:rPr>
           <w:noProof/>
         </w:rPr>
-        <w:lastRenderedPageBreak/>
         <w:drawing>
           <wp:inline distT="0" distB="0" distL="0" distR="0" wp14:anchorId="19BBD4B3" wp14:editId="2FE2AE76">
             <wp:extent cx="6642100" cy="2567305"/>
@@ -42845,6 +44168,39 @@
           <w:bCs/>
         </w:rPr>
       </w:pPr>
+    </w:p>
+    <w:p>
+      <w:pPr>
+        <w:tabs>
+          <w:tab w:val="left" w:pos="2340"/>
+        </w:tabs>
+        <w:rPr>
+          <w:b/>
+          <w:bCs/>
+        </w:rPr>
+      </w:pPr>
+    </w:p>
+    <w:p>
+      <w:pPr>
+        <w:tabs>
+          <w:tab w:val="left" w:pos="2340"/>
+        </w:tabs>
+        <w:rPr>
+          <w:b/>
+          <w:bCs/>
+        </w:rPr>
+      </w:pPr>
+    </w:p>
+    <w:p>
+      <w:pPr>
+        <w:tabs>
+          <w:tab w:val="left" w:pos="2340"/>
+        </w:tabs>
+        <w:rPr>
+          <w:b/>
+          <w:bCs/>
+        </w:rPr>
+      </w:pPr>
       <w:r>
         <w:rPr>
           <w:b/>
@@ -42916,11 +44272,45 @@
           <w:bCs/>
         </w:rPr>
       </w:pPr>
-      <w:r>
-        <w:rPr>
-          <w:b/>
-          <w:bCs/>
-        </w:rPr>
+    </w:p>
+    <w:p>
+      <w:pPr>
+        <w:tabs>
+          <w:tab w:val="left" w:pos="1680"/>
+        </w:tabs>
+        <w:rPr>
+          <w:b/>
+          <w:bCs/>
+        </w:rPr>
+      </w:pPr>
+    </w:p>
+    <w:p>
+      <w:pPr>
+        <w:tabs>
+          <w:tab w:val="left" w:pos="1680"/>
+        </w:tabs>
+        <w:rPr>
+          <w:b/>
+          <w:bCs/>
+        </w:rPr>
+      </w:pPr>
+    </w:p>
+    <w:p>
+      <w:pPr>
+        <w:tabs>
+          <w:tab w:val="left" w:pos="1680"/>
+        </w:tabs>
+        <w:rPr>
+          <w:b/>
+          <w:bCs/>
+        </w:rPr>
+      </w:pPr>
+      <w:r>
+        <w:rPr>
+          <w:b/>
+          <w:bCs/>
+        </w:rPr>
+        <w:lastRenderedPageBreak/>
         <w:t>11.4.B Rimozione Giocatori UC16:</w:t>
       </w:r>
     </w:p>
@@ -43061,7 +44451,6 @@
           <w:bCs/>
           <w:noProof/>
         </w:rPr>
-        <w:lastRenderedPageBreak/>
         <w:drawing>
           <wp:inline distT="0" distB="0" distL="0" distR="0" wp14:anchorId="24237FF7" wp14:editId="7CEF129D">
             <wp:extent cx="6642100" cy="2566670"/>
@@ -43121,13 +44510,6 @@
         <w:tabs>
           <w:tab w:val="left" w:pos="1620"/>
         </w:tabs>
-      </w:pPr>
-    </w:p>
-    <w:p>
-      <w:pPr>
-        <w:tabs>
-          <w:tab w:val="left" w:pos="1620"/>
-        </w:tabs>
         <w:rPr>
           <w:b/>
           <w:bCs/>
@@ -43201,11 +44583,44 @@
           <w:bCs/>
         </w:rPr>
       </w:pPr>
-      <w:r>
-        <w:rPr>
-          <w:b/>
-          <w:bCs/>
-        </w:rPr>
+    </w:p>
+    <w:p>
+      <w:pPr>
+        <w:rPr>
+          <w:b/>
+          <w:bCs/>
+        </w:rPr>
+      </w:pPr>
+    </w:p>
+    <w:p>
+      <w:pPr>
+        <w:rPr>
+          <w:b/>
+          <w:bCs/>
+        </w:rPr>
+      </w:pPr>
+    </w:p>
+    <w:p>
+      <w:pPr>
+        <w:rPr>
+          <w:b/>
+          <w:bCs/>
+        </w:rPr>
+      </w:pPr>
+    </w:p>
+    <w:p>
+      <w:pPr>
+        <w:rPr>
+          <w:b/>
+          <w:bCs/>
+        </w:rPr>
+      </w:pPr>
+      <w:r>
+        <w:rPr>
+          <w:b/>
+          <w:bCs/>
+        </w:rPr>
+        <w:lastRenderedPageBreak/>
         <w:t>11.</w:t>
       </w:r>
       <w:r>
@@ -43349,7 +44764,6 @@
           <w:noProof/>
           <w:lang w:val="en-US"/>
         </w:rPr>
-        <w:lastRenderedPageBreak/>
         <w:drawing>
           <wp:inline distT="0" distB="0" distL="0" distR="0" wp14:anchorId="4FBE1B3B" wp14:editId="17E65317">
             <wp:extent cx="6642100" cy="3595370"/>
@@ -43395,12 +44809,130 @@
           <w:lang w:val="en-US"/>
         </w:rPr>
       </w:pPr>
-      <w:r>
+    </w:p>
+    <w:p>
+      <w:pPr>
         <w:rPr>
           <w:b/>
           <w:bCs/>
           <w:lang w:val="en-US"/>
         </w:rPr>
+      </w:pPr>
+    </w:p>
+    <w:p>
+      <w:pPr>
+        <w:rPr>
+          <w:b/>
+          <w:bCs/>
+          <w:lang w:val="en-US"/>
+        </w:rPr>
+      </w:pPr>
+    </w:p>
+    <w:p>
+      <w:pPr>
+        <w:rPr>
+          <w:b/>
+          <w:bCs/>
+          <w:lang w:val="en-US"/>
+        </w:rPr>
+      </w:pPr>
+    </w:p>
+    <w:p>
+      <w:pPr>
+        <w:rPr>
+          <w:b/>
+          <w:bCs/>
+          <w:lang w:val="en-US"/>
+        </w:rPr>
+      </w:pPr>
+    </w:p>
+    <w:p>
+      <w:pPr>
+        <w:rPr>
+          <w:b/>
+          <w:bCs/>
+          <w:lang w:val="en-US"/>
+        </w:rPr>
+      </w:pPr>
+    </w:p>
+    <w:p>
+      <w:pPr>
+        <w:rPr>
+          <w:b/>
+          <w:bCs/>
+          <w:lang w:val="en-US"/>
+        </w:rPr>
+      </w:pPr>
+    </w:p>
+    <w:p>
+      <w:pPr>
+        <w:rPr>
+          <w:b/>
+          <w:bCs/>
+          <w:lang w:val="en-US"/>
+        </w:rPr>
+      </w:pPr>
+    </w:p>
+    <w:p>
+      <w:pPr>
+        <w:rPr>
+          <w:b/>
+          <w:bCs/>
+          <w:lang w:val="en-US"/>
+        </w:rPr>
+      </w:pPr>
+    </w:p>
+    <w:p>
+      <w:pPr>
+        <w:rPr>
+          <w:b/>
+          <w:bCs/>
+          <w:lang w:val="en-US"/>
+        </w:rPr>
+      </w:pPr>
+    </w:p>
+    <w:p>
+      <w:pPr>
+        <w:rPr>
+          <w:b/>
+          <w:bCs/>
+          <w:lang w:val="en-US"/>
+        </w:rPr>
+      </w:pPr>
+    </w:p>
+    <w:p>
+      <w:pPr>
+        <w:rPr>
+          <w:b/>
+          <w:bCs/>
+          <w:lang w:val="en-US"/>
+        </w:rPr>
+      </w:pPr>
+    </w:p>
+    <w:p>
+      <w:pPr>
+        <w:rPr>
+          <w:b/>
+          <w:bCs/>
+          <w:lang w:val="en-US"/>
+        </w:rPr>
+      </w:pPr>
+    </w:p>
+    <w:p>
+      <w:pPr>
+        <w:rPr>
+          <w:b/>
+          <w:bCs/>
+          <w:lang w:val="en-US"/>
+        </w:rPr>
+      </w:pPr>
+      <w:r>
+        <w:rPr>
+          <w:b/>
+          <w:bCs/>
+          <w:lang w:val="en-US"/>
+        </w:rPr>
+        <w:lastRenderedPageBreak/>
         <w:t>11.6.A.2 Login – Wrong Credentials Exception:</w:t>
       </w:r>
     </w:p>
@@ -43455,6 +44987,69 @@
           </wp:inline>
         </w:drawing>
       </w:r>
+    </w:p>
+    <w:p>
+      <w:pPr>
+        <w:rPr>
+          <w:b/>
+          <w:bCs/>
+          <w:lang w:val="en-US"/>
+        </w:rPr>
+      </w:pPr>
+    </w:p>
+    <w:p>
+      <w:pPr>
+        <w:rPr>
+          <w:b/>
+          <w:bCs/>
+          <w:lang w:val="en-US"/>
+        </w:rPr>
+      </w:pPr>
+    </w:p>
+    <w:p>
+      <w:pPr>
+        <w:rPr>
+          <w:b/>
+          <w:bCs/>
+          <w:lang w:val="en-US"/>
+        </w:rPr>
+      </w:pPr>
+    </w:p>
+    <w:p>
+      <w:pPr>
+        <w:rPr>
+          <w:b/>
+          <w:bCs/>
+          <w:lang w:val="en-US"/>
+        </w:rPr>
+      </w:pPr>
+    </w:p>
+    <w:p>
+      <w:pPr>
+        <w:rPr>
+          <w:b/>
+          <w:bCs/>
+          <w:lang w:val="en-US"/>
+        </w:rPr>
+      </w:pPr>
+    </w:p>
+    <w:p>
+      <w:pPr>
+        <w:rPr>
+          <w:b/>
+          <w:bCs/>
+          <w:lang w:val="en-US"/>
+        </w:rPr>
+      </w:pPr>
+    </w:p>
+    <w:p>
+      <w:pPr>
+        <w:rPr>
+          <w:b/>
+          <w:bCs/>
+          <w:lang w:val="en-US"/>
+        </w:rPr>
+      </w:pPr>
       <w:r>
         <w:rPr>
           <w:b/>
@@ -43479,7 +45074,6 @@
           <w:noProof/>
           <w:lang w:val="en-US"/>
         </w:rPr>
-        <w:lastRenderedPageBreak/>
         <w:drawing>
           <wp:inline distT="0" distB="0" distL="0" distR="0" wp14:anchorId="634BEC5A" wp14:editId="7047D0F0">
             <wp:extent cx="6642100" cy="3256280"/>
@@ -43541,31 +45135,79 @@
           <w:lang w:val="en-US"/>
         </w:rPr>
       </w:pPr>
-      <w:r>
+    </w:p>
+    <w:p>
+      <w:pPr>
         <w:rPr>
           <w:b/>
           <w:bCs/>
           <w:lang w:val="en-US"/>
         </w:rPr>
-        <w:t xml:space="preserve">11.6.B </w:t>
-      </w:r>
-      <w:proofErr w:type="spellStart"/>
-      <w:r>
+      </w:pPr>
+    </w:p>
+    <w:p>
+      <w:pPr>
         <w:rPr>
           <w:b/>
           <w:bCs/>
           <w:lang w:val="en-US"/>
         </w:rPr>
-        <w:t>Registrazione</w:t>
-      </w:r>
-      <w:proofErr w:type="spellEnd"/>
-      <w:r>
+      </w:pPr>
+    </w:p>
+    <w:p>
+      <w:pPr>
         <w:rPr>
           <w:b/>
           <w:bCs/>
           <w:lang w:val="en-US"/>
         </w:rPr>
-        <w:t xml:space="preserve"> UC20:</w:t>
+      </w:pPr>
+    </w:p>
+    <w:p>
+      <w:pPr>
+        <w:rPr>
+          <w:b/>
+          <w:bCs/>
+          <w:lang w:val="en-US"/>
+        </w:rPr>
+      </w:pPr>
+    </w:p>
+    <w:p>
+      <w:pPr>
+        <w:rPr>
+          <w:b/>
+          <w:bCs/>
+          <w:lang w:val="en-US"/>
+        </w:rPr>
+      </w:pPr>
+    </w:p>
+    <w:p>
+      <w:pPr>
+        <w:rPr>
+          <w:b/>
+          <w:bCs/>
+          <w:lang w:val="en-US"/>
+        </w:rPr>
+      </w:pPr>
+    </w:p>
+    <w:p>
+      <w:pPr>
+        <w:rPr>
+          <w:b/>
+          <w:bCs/>
+          <w:lang w:val="en-US"/>
+        </w:rPr>
+      </w:pPr>
+      <w:bookmarkStart w:id="3" w:name="_GoBack"/>
+      <w:bookmarkEnd w:id="3"/>
+      <w:r>
+        <w:rPr>
+          <w:b/>
+          <w:bCs/>
+          <w:lang w:val="en-US"/>
+        </w:rPr>
+        <w:lastRenderedPageBreak/>
+        <w:t>11.6.B Registrazione UC20:</w:t>
       </w:r>
     </w:p>
     <w:p>
@@ -43648,7 +45290,6 @@
           <w:noProof/>
           <w:lang w:val="en-US"/>
         </w:rPr>
-        <w:lastRenderedPageBreak/>
         <w:drawing>
           <wp:anchor distT="0" distB="0" distL="114300" distR="114300" simplePos="0" relativeHeight="251677696" behindDoc="0" locked="0" layoutInCell="1" allowOverlap="1" wp14:anchorId="52DE679D" wp14:editId="7F131B63">
             <wp:simplePos x="0" y="0"/>
@@ -43951,6 +45592,7 @@
           <w:bCs/>
           <w:lang w:val="en-US"/>
         </w:rPr>
+        <w:lastRenderedPageBreak/>
         <w:t>11.6.B.2 Registrazione – Already Used Exception:</w:t>
       </w:r>
     </w:p>
@@ -43968,7 +45610,6 @@
           <w:noProof/>
           <w:lang w:val="en-US"/>
         </w:rPr>
-        <w:lastRenderedPageBreak/>
         <w:drawing>
           <wp:inline distT="0" distB="0" distL="0" distR="0" wp14:anchorId="154CEA46" wp14:editId="55DE9293">
             <wp:extent cx="6642100" cy="4705350"/>
@@ -44018,12 +45659,288 @@
         <w:tabs>
           <w:tab w:val="left" w:pos="2925"/>
         </w:tabs>
-      </w:pPr>
-      <w:r>
-        <w:rPr>
-          <w:b/>
-          <w:bCs/>
-        </w:rPr>
+        <w:rPr>
+          <w:b/>
+          <w:bCs/>
+        </w:rPr>
+      </w:pPr>
+    </w:p>
+    <w:p>
+      <w:pPr>
+        <w:tabs>
+          <w:tab w:val="left" w:pos="2925"/>
+        </w:tabs>
+        <w:rPr>
+          <w:b/>
+          <w:bCs/>
+        </w:rPr>
+      </w:pPr>
+    </w:p>
+    <w:p>
+      <w:pPr>
+        <w:tabs>
+          <w:tab w:val="left" w:pos="2925"/>
+        </w:tabs>
+        <w:rPr>
+          <w:b/>
+          <w:bCs/>
+        </w:rPr>
+      </w:pPr>
+    </w:p>
+    <w:p>
+      <w:pPr>
+        <w:tabs>
+          <w:tab w:val="left" w:pos="2925"/>
+        </w:tabs>
+        <w:rPr>
+          <w:b/>
+          <w:bCs/>
+        </w:rPr>
+      </w:pPr>
+    </w:p>
+    <w:p>
+      <w:pPr>
+        <w:tabs>
+          <w:tab w:val="left" w:pos="2925"/>
+        </w:tabs>
+        <w:rPr>
+          <w:b/>
+          <w:bCs/>
+        </w:rPr>
+      </w:pPr>
+    </w:p>
+    <w:p>
+      <w:pPr>
+        <w:tabs>
+          <w:tab w:val="left" w:pos="2925"/>
+        </w:tabs>
+        <w:rPr>
+          <w:b/>
+          <w:bCs/>
+        </w:rPr>
+      </w:pPr>
+    </w:p>
+    <w:p>
+      <w:pPr>
+        <w:tabs>
+          <w:tab w:val="left" w:pos="2925"/>
+        </w:tabs>
+        <w:rPr>
+          <w:b/>
+          <w:bCs/>
+        </w:rPr>
+      </w:pPr>
+    </w:p>
+    <w:p>
+      <w:pPr>
+        <w:tabs>
+          <w:tab w:val="left" w:pos="2925"/>
+        </w:tabs>
+        <w:rPr>
+          <w:b/>
+          <w:bCs/>
+        </w:rPr>
+      </w:pPr>
+    </w:p>
+    <w:p>
+      <w:pPr>
+        <w:tabs>
+          <w:tab w:val="left" w:pos="2925"/>
+        </w:tabs>
+        <w:rPr>
+          <w:b/>
+          <w:bCs/>
+        </w:rPr>
+      </w:pPr>
+    </w:p>
+    <w:p>
+      <w:pPr>
+        <w:tabs>
+          <w:tab w:val="left" w:pos="2925"/>
+        </w:tabs>
+        <w:rPr>
+          <w:b/>
+          <w:bCs/>
+        </w:rPr>
+      </w:pPr>
+    </w:p>
+    <w:p>
+      <w:pPr>
+        <w:tabs>
+          <w:tab w:val="left" w:pos="2925"/>
+        </w:tabs>
+        <w:rPr>
+          <w:b/>
+          <w:bCs/>
+        </w:rPr>
+      </w:pPr>
+    </w:p>
+    <w:p>
+      <w:pPr>
+        <w:tabs>
+          <w:tab w:val="left" w:pos="2925"/>
+        </w:tabs>
+        <w:rPr>
+          <w:b/>
+          <w:bCs/>
+        </w:rPr>
+      </w:pPr>
+    </w:p>
+    <w:p>
+      <w:pPr>
+        <w:tabs>
+          <w:tab w:val="left" w:pos="2925"/>
+        </w:tabs>
+        <w:rPr>
+          <w:b/>
+          <w:bCs/>
+        </w:rPr>
+      </w:pPr>
+    </w:p>
+    <w:p>
+      <w:pPr>
+        <w:tabs>
+          <w:tab w:val="left" w:pos="2925"/>
+        </w:tabs>
+        <w:rPr>
+          <w:b/>
+          <w:bCs/>
+        </w:rPr>
+      </w:pPr>
+    </w:p>
+    <w:p>
+      <w:pPr>
+        <w:tabs>
+          <w:tab w:val="left" w:pos="2925"/>
+        </w:tabs>
+        <w:rPr>
+          <w:b/>
+          <w:bCs/>
+        </w:rPr>
+      </w:pPr>
+    </w:p>
+    <w:p>
+      <w:pPr>
+        <w:tabs>
+          <w:tab w:val="left" w:pos="2925"/>
+        </w:tabs>
+        <w:rPr>
+          <w:b/>
+          <w:bCs/>
+        </w:rPr>
+      </w:pPr>
+    </w:p>
+    <w:p>
+      <w:pPr>
+        <w:tabs>
+          <w:tab w:val="left" w:pos="2925"/>
+        </w:tabs>
+        <w:rPr>
+          <w:b/>
+          <w:bCs/>
+        </w:rPr>
+      </w:pPr>
+    </w:p>
+    <w:p>
+      <w:pPr>
+        <w:tabs>
+          <w:tab w:val="left" w:pos="2925"/>
+        </w:tabs>
+        <w:rPr>
+          <w:b/>
+          <w:bCs/>
+        </w:rPr>
+      </w:pPr>
+    </w:p>
+    <w:p>
+      <w:pPr>
+        <w:tabs>
+          <w:tab w:val="left" w:pos="2925"/>
+        </w:tabs>
+        <w:rPr>
+          <w:b/>
+          <w:bCs/>
+        </w:rPr>
+      </w:pPr>
+    </w:p>
+    <w:p>
+      <w:pPr>
+        <w:tabs>
+          <w:tab w:val="left" w:pos="2925"/>
+        </w:tabs>
+        <w:rPr>
+          <w:b/>
+          <w:bCs/>
+        </w:rPr>
+      </w:pPr>
+    </w:p>
+    <w:p>
+      <w:pPr>
+        <w:tabs>
+          <w:tab w:val="left" w:pos="2925"/>
+        </w:tabs>
+        <w:rPr>
+          <w:b/>
+          <w:bCs/>
+        </w:rPr>
+      </w:pPr>
+    </w:p>
+    <w:p>
+      <w:pPr>
+        <w:tabs>
+          <w:tab w:val="left" w:pos="2925"/>
+        </w:tabs>
+        <w:rPr>
+          <w:b/>
+          <w:bCs/>
+        </w:rPr>
+      </w:pPr>
+    </w:p>
+    <w:p>
+      <w:pPr>
+        <w:tabs>
+          <w:tab w:val="left" w:pos="2925"/>
+        </w:tabs>
+        <w:rPr>
+          <w:b/>
+          <w:bCs/>
+        </w:rPr>
+      </w:pPr>
+    </w:p>
+    <w:p>
+      <w:pPr>
+        <w:tabs>
+          <w:tab w:val="left" w:pos="2925"/>
+        </w:tabs>
+        <w:rPr>
+          <w:b/>
+          <w:bCs/>
+        </w:rPr>
+      </w:pPr>
+    </w:p>
+    <w:p>
+      <w:pPr>
+        <w:tabs>
+          <w:tab w:val="left" w:pos="2925"/>
+        </w:tabs>
+        <w:rPr>
+          <w:b/>
+          <w:bCs/>
+        </w:rPr>
+      </w:pPr>
+    </w:p>
+    <w:p>
+      <w:pPr>
+        <w:tabs>
+          <w:tab w:val="left" w:pos="2925"/>
+        </w:tabs>
+      </w:pPr>
+      <w:r>
+        <w:rPr>
+          <w:b/>
+          <w:bCs/>
+        </w:rPr>
+        <w:lastRenderedPageBreak/>
         <w:t>11.</w:t>
       </w:r>
       <w:r>
@@ -44223,7 +46140,6 @@
           <w:bCs/>
           <w:noProof/>
         </w:rPr>
-        <w:lastRenderedPageBreak/>
         <w:drawing>
           <wp:inline distT="0" distB="0" distL="0" distR="0" wp14:anchorId="5E6C024F" wp14:editId="163789C6">
             <wp:extent cx="6642100" cy="3117215"/>
@@ -44260,55 +46176,6 @@
           </wp:inline>
         </w:drawing>
       </w:r>
-    </w:p>
-    <w:p>
-      <w:pPr>
-        <w:tabs>
-          <w:tab w:val="left" w:pos="2925"/>
-        </w:tabs>
-      </w:pPr>
-    </w:p>
-    <w:p>
-      <w:pPr>
-        <w:tabs>
-          <w:tab w:val="left" w:pos="2925"/>
-        </w:tabs>
-      </w:pPr>
-    </w:p>
-    <w:p>
-      <w:pPr>
-        <w:tabs>
-          <w:tab w:val="left" w:pos="2925"/>
-        </w:tabs>
-      </w:pPr>
-    </w:p>
-    <w:p>
-      <w:pPr>
-        <w:tabs>
-          <w:tab w:val="left" w:pos="2925"/>
-        </w:tabs>
-      </w:pPr>
-    </w:p>
-    <w:p>
-      <w:pPr>
-        <w:tabs>
-          <w:tab w:val="left" w:pos="2925"/>
-        </w:tabs>
-      </w:pPr>
-    </w:p>
-    <w:p>
-      <w:pPr>
-        <w:tabs>
-          <w:tab w:val="left" w:pos="2925"/>
-        </w:tabs>
-      </w:pPr>
-    </w:p>
-    <w:p>
-      <w:pPr>
-        <w:tabs>
-          <w:tab w:val="left" w:pos="2925"/>
-        </w:tabs>
-      </w:pPr>
     </w:p>
     <w:p>
       <w:pPr>
@@ -52172,7 +54039,7 @@
 </file>
 
 <file path=customXml/itemProps1.xml><?xml version="1.0" encoding="utf-8"?>
-<ds:datastoreItem xmlns:ds="http://schemas.openxmlformats.org/officeDocument/2006/customXml" ds:itemID="{B446D2AC-BAB8-DE4C-87EF-F86B2BB496CB}">
+<ds:datastoreItem xmlns:ds="http://schemas.openxmlformats.org/officeDocument/2006/customXml" ds:itemID="{A85992DE-9BF1-4855-9B07-E58FF68D3E16}">
   <ds:schemaRefs>
     <ds:schemaRef ds:uri="http://schemas.openxmlformats.org/officeDocument/2006/bibliography"/>
   </ds:schemaRefs>

</xml_diff>

<commit_message>
Test sugli scenari 2.3 e 2.4
</commit_message>
<xml_diff>
--- a/Deliverables/Documents/01 - Requirement Analysis Document_WarriorsAdventure.docx
+++ b/Deliverables/Documents/01 - Requirement Analysis Document_WarriorsAdventure.docx
@@ -3165,7 +3165,13 @@
         <w:jc w:val="both"/>
       </w:pPr>
       <w:r>
-        <w:t>Tersan ha appena raggiunto il livello 50 e decide di acquistare del nuovo equipaggiamento per il suo Cavaliere</w:t>
+        <w:t xml:space="preserve">Tersan ha appena raggiunto il livello </w:t>
+      </w:r>
+      <w:r>
+        <w:t>7</w:t>
+      </w:r>
+      <w:r>
+        <w:t xml:space="preserve"> e decide di acquistare del nuovo equipaggiamento per il suo Cavaliere</w:t>
       </w:r>
       <w:r>
         <w:t>;</w:t>
@@ -3200,7 +3206,10 @@
         <w:t xml:space="preserve">Al momento il suo personaggio possiede </w:t>
       </w:r>
       <w:r>
-        <w:t>700</w:t>
+        <w:t>128</w:t>
+      </w:r>
+      <w:r>
+        <w:t>00</w:t>
       </w:r>
       <w:r>
         <w:t xml:space="preserve"> monete d’argento</w:t>
@@ -3219,10 +3228,16 @@
         <w:jc w:val="both"/>
       </w:pPr>
       <w:r>
-        <w:t xml:space="preserve">L’armatura costa </w:t>
-      </w:r>
-      <w:r>
-        <w:t>500</w:t>
+        <w:t>L’ascia</w:t>
+      </w:r>
+      <w:r>
+        <w:t xml:space="preserve"> costa </w:t>
+      </w:r>
+      <w:r>
+        <w:t>7</w:t>
+      </w:r>
+      <w:r>
+        <w:t>00</w:t>
       </w:r>
       <w:r>
         <w:t xml:space="preserve"> monete</w:t>
@@ -3250,28 +3265,25 @@
         <w:t xml:space="preserve">Vengono scalate </w:t>
       </w:r>
       <w:r>
-        <w:t>500</w:t>
-      </w:r>
-      <w:r>
-        <w:t xml:space="preserve"> monete </w:t>
-      </w:r>
-      <w:r>
-        <w:t>d’oro</w:t>
-      </w:r>
-      <w:r>
-        <w:t xml:space="preserve"> </w:t>
+        <w:t xml:space="preserve">700 </w:t>
+      </w:r>
+      <w:r>
+        <w:t xml:space="preserve">monete </w:t>
+      </w:r>
+      <w:r>
+        <w:t xml:space="preserve">d’oro </w:t>
       </w:r>
       <w:r>
         <w:t>(</w:t>
       </w:r>
       <w:r>
+        <w:t>12800</w:t>
+      </w:r>
+      <w:r>
+        <w:t xml:space="preserve"> - </w:t>
+      </w:r>
+      <w:r>
         <w:t>700</w:t>
-      </w:r>
-      <w:r>
-        <w:t xml:space="preserve"> - </w:t>
-      </w:r>
-      <w:r>
-        <w:t>500</w:t>
       </w:r>
       <w:r>
         <w:t>)</w:t>
@@ -3290,7 +3302,10 @@
         <w:jc w:val="both"/>
       </w:pPr>
       <w:r>
-        <w:t>L’armatura viene immediatamente equipaggiata sul personaggio di Tersan.</w:t>
+        <w:t>La nuova arma</w:t>
+      </w:r>
+      <w:r>
+        <w:t xml:space="preserve"> viene immediatamente equipaggiata sul personaggio di Tersan.</w:t>
       </w:r>
     </w:p>
     <w:p>
@@ -3306,8 +3321,28 @@
         <w:t>L</w:t>
       </w:r>
       <w:r>
-        <w:t>a sua statistica in Difesa aumenta di 50 punti</w:t>
-      </w:r>
+        <w:t xml:space="preserve">a sua statistica in </w:t>
+      </w:r>
+      <w:r>
+        <w:t>Forza</w:t>
+      </w:r>
+      <w:r>
+        <w:t xml:space="preserve"> aumenta di </w:t>
+      </w:r>
+      <w:r>
+        <w:t>42</w:t>
+      </w:r>
+      <w:r>
+        <w:t xml:space="preserve"> </w:t>
+      </w:r>
+      <w:r>
+        <w:t>punti</w:t>
+      </w:r>
+      <w:r>
+        <w:t>.</w:t>
+      </w:r>
+      <w:bookmarkStart w:id="0" w:name="_GoBack"/>
+      <w:bookmarkEnd w:id="0"/>
     </w:p>
     <w:p>
       <w:pPr>
@@ -3351,7 +3386,13 @@
         </w:rPr>
       </w:pPr>
       <w:r>
-        <w:t>Tempesta58 si connette alla sessione tramite il proprio nome utente e la propria password.</w:t>
+        <w:t>Tempesta5</w:t>
+      </w:r>
+      <w:r>
+        <w:t>9</w:t>
+      </w:r>
+      <w:r>
+        <w:t xml:space="preserve"> si connette alla sessione tramite il proprio nome utente e la propria password.</w:t>
       </w:r>
     </w:p>
     <w:p>
@@ -3368,7 +3409,13 @@
         </w:rPr>
       </w:pPr>
       <w:r>
-        <w:t>Tempesta58 ha intenzione di creare un nuovo personaggio, per fare ciò clicca sull’apposito pulsante all’interno della pagina di selezione del personaggio.</w:t>
+        <w:t>Tempesta5</w:t>
+      </w:r>
+      <w:r>
+        <w:t>9</w:t>
+      </w:r>
+      <w:r>
+        <w:t xml:space="preserve"> ha intenzione di creare un nuovo personaggio, per fare ciò clicca sull’apposito pulsante all’interno della pagina di selezione del personaggio.</w:t>
       </w:r>
     </w:p>
     <w:p>
@@ -3382,22 +3429,53 @@
         <w:rPr>
           <w:b/>
           <w:bCs/>
-        </w:rPr>
-      </w:pPr>
-      <w:r>
-        <w:t>All’interno dell’interfaccia di creazione del personaggio, Tempesta58 sceglie il nome del suo personaggio e la classe successivamente preme invio ed entra all’interno del gioco.</w:t>
-      </w:r>
-    </w:p>
-    <w:p>
-      <w:pPr>
-        <w:jc w:val="both"/>
-        <w:rPr>
-          <w:b/>
-          <w:bCs/>
           <w:sz w:val="28"/>
           <w:szCs w:val="28"/>
         </w:rPr>
       </w:pPr>
+      <w:r>
+        <w:t>All’interno dell’interfaccia di creazione del personaggio, Tempesta5</w:t>
+      </w:r>
+      <w:r>
+        <w:t>9</w:t>
+      </w:r>
+      <w:r>
+        <w:t xml:space="preserve"> </w:t>
+      </w:r>
+      <w:r>
+        <w:t xml:space="preserve">inserisce come nome: </w:t>
+      </w:r>
+      <w:r>
+        <w:t>“Istrut”</w:t>
+      </w:r>
+      <w:r>
+        <w:t xml:space="preserve"> </w:t>
+      </w:r>
+      <w:r>
+        <w:t>e sceglie come classe: “Guerriero”, clicca sul pulsante crea.</w:t>
+      </w:r>
+    </w:p>
+    <w:p>
+      <w:pPr>
+        <w:pStyle w:val="Paragrafoelenco"/>
+        <w:numPr>
+          <w:ilvl w:val="0"/>
+          <w:numId w:val="6"/>
+        </w:numPr>
+        <w:jc w:val="both"/>
+        <w:rPr>
+          <w:b/>
+          <w:bCs/>
+          <w:sz w:val="28"/>
+          <w:szCs w:val="28"/>
+        </w:rPr>
+      </w:pPr>
+      <w:r>
+        <w:t xml:space="preserve">La lista dei personaggi posseduti </w:t>
+      </w:r>
+      <w:r>
+        <w:t>da tempesta aumenta di uno ed è pronto ad entrare in gioco col suo nuovo personaggio.</w:t>
+      </w:r>
     </w:p>
     <w:p>
       <w:pPr>
@@ -3566,7 +3644,6 @@
           <w:szCs w:val="28"/>
           <w:lang w:val="en-US"/>
         </w:rPr>
-        <w:lastRenderedPageBreak/>
         <w:t xml:space="preserve">4. </w:t>
       </w:r>
       <w:r>
@@ -4311,7 +4388,6 @@
           <w:szCs w:val="28"/>
           <w:lang w:val="en-US"/>
         </w:rPr>
-        <w:lastRenderedPageBreak/>
         <w:t>6. Roles Diagram</w:t>
       </w:r>
     </w:p>
@@ -4821,7 +4897,7 @@
           <w:lang w:val="en-US"/>
         </w:rPr>
       </w:pPr>
-      <w:bookmarkStart w:id="0" w:name="_Hlk26689345"/>
+      <w:bookmarkStart w:id="1" w:name="_Hlk26689345"/>
     </w:p>
     <w:p>
       <w:pPr>
@@ -4951,7 +5027,6 @@
           <w:szCs w:val="28"/>
           <w:lang w:val="en-US"/>
         </w:rPr>
-        <w:lastRenderedPageBreak/>
         <w:t>7</w:t>
       </w:r>
       <w:r>
@@ -7704,7 +7779,7 @@
                 <w:szCs w:val="24"/>
               </w:rPr>
             </w:pPr>
-            <w:bookmarkStart w:id="1" w:name="_Hlk25736328"/>
+            <w:bookmarkStart w:id="2" w:name="_Hlk25736328"/>
             <w:r>
               <w:rPr>
                 <w:b/>
@@ -13386,7 +13461,7 @@
         </w:tc>
       </w:tr>
     </w:tbl>
-    <w:bookmarkEnd w:id="1"/>
+    <w:bookmarkEnd w:id="2"/>
     <w:p>
       <w:pPr>
         <w:rPr>
@@ -20994,7 +21069,7 @@
         </w:rPr>
       </w:pPr>
     </w:p>
-    <w:bookmarkEnd w:id="0"/>
+    <w:bookmarkEnd w:id="1"/>
     <w:p>
       <w:pPr>
         <w:jc w:val="both"/>
@@ -34525,7 +34600,7 @@
                 <w:szCs w:val="24"/>
               </w:rPr>
             </w:pPr>
-            <w:bookmarkStart w:id="2" w:name="_Hlk25736269"/>
+            <w:bookmarkStart w:id="3" w:name="_Hlk25736269"/>
             <w:r>
               <w:rPr>
                 <w:rFonts w:cstheme="minorHAnsi"/>
@@ -36891,7 +36966,7 @@
           </w:p>
         </w:tc>
       </w:tr>
-      <w:bookmarkEnd w:id="2"/>
+      <w:bookmarkEnd w:id="3"/>
     </w:tbl>
     <w:p>
       <w:pPr>
@@ -45198,8 +45273,6 @@
           <w:lang w:val="en-US"/>
         </w:rPr>
       </w:pPr>
-      <w:bookmarkStart w:id="3" w:name="_GoBack"/>
-      <w:bookmarkEnd w:id="3"/>
       <w:r>
         <w:rPr>
           <w:b/>
@@ -53119,7 +53192,7 @@
     </w:rPrDefault>
     <w:pPrDefault/>
   </w:docDefaults>
-  <w:latentStyles w:defLockedState="0" w:defUIPriority="99" w:defSemiHidden="0" w:defUnhideWhenUsed="0" w:defQFormat="0" w:count="376">
+  <w:latentStyles w:defLockedState="0" w:defUIPriority="99" w:defSemiHidden="0" w:defUnhideWhenUsed="0" w:defQFormat="0" w:count="377">
     <w:lsdException w:name="Normal" w:uiPriority="0"/>
     <w:lsdException w:name="heading 1" w:uiPriority="9"/>
     <w:lsdException w:name="heading 2" w:semiHidden="1" w:uiPriority="9" w:unhideWhenUsed="1"/>
@@ -53225,7 +53298,6 @@
     <w:lsdException w:name="HTML Sample" w:semiHidden="1" w:unhideWhenUsed="1"/>
     <w:lsdException w:name="HTML Typewriter" w:semiHidden="1" w:unhideWhenUsed="1"/>
     <w:lsdException w:name="HTML Variable" w:semiHidden="1" w:unhideWhenUsed="1"/>
-    <w:lsdException w:name="Normal Table" w:semiHidden="1" w:unhideWhenUsed="1"/>
     <w:lsdException w:name="annotation subject" w:semiHidden="1" w:unhideWhenUsed="1"/>
     <w:lsdException w:name="No List" w:semiHidden="1" w:unhideWhenUsed="1"/>
     <w:lsdException w:name="Outline List 1" w:semiHidden="1" w:unhideWhenUsed="1"/>
@@ -53272,10 +53344,8 @@
     <w:lsdException w:name="Table Subtle 2" w:semiHidden="1" w:unhideWhenUsed="1"/>
     <w:lsdException w:name="Table Web 1" w:semiHidden="1" w:unhideWhenUsed="1"/>
     <w:lsdException w:name="Table Web 2" w:semiHidden="1" w:unhideWhenUsed="1"/>
-    <w:lsdException w:name="Table Web 3" w:semiHidden="1" w:unhideWhenUsed="1"/>
     <w:lsdException w:name="Balloon Text" w:semiHidden="1" w:unhideWhenUsed="1"/>
     <w:lsdException w:name="Table Grid" w:uiPriority="39"/>
-    <w:lsdException w:name="Table Theme" w:semiHidden="1" w:unhideWhenUsed="1"/>
     <w:lsdException w:name="Placeholder Text" w:semiHidden="1"/>
     <w:lsdException w:name="No Spacing" w:uiPriority="1"/>
     <w:lsdException w:name="Light Shading" w:uiPriority="60"/>
@@ -53496,6 +53566,7 @@
     <w:lsdException w:name="Hashtag" w:semiHidden="1" w:unhideWhenUsed="1"/>
     <w:lsdException w:name="Unresolved Mention" w:semiHidden="1" w:unhideWhenUsed="1"/>
     <w:lsdException w:name="Smart Link" w:semiHidden="1" w:unhideWhenUsed="1"/>
+    <w:lsdException w:name="Smart Link Error" w:semiHidden="1" w:unhideWhenUsed="1"/>
   </w:latentStyles>
   <w:style w:type="paragraph" w:default="1" w:styleId="Normale">
     <w:name w:val="Normal"/>
@@ -54039,7 +54110,7 @@
 </file>
 
 <file path=customXml/itemProps1.xml><?xml version="1.0" encoding="utf-8"?>
-<ds:datastoreItem xmlns:ds="http://schemas.openxmlformats.org/officeDocument/2006/customXml" ds:itemID="{A85992DE-9BF1-4855-9B07-E58FF68D3E16}">
+<ds:datastoreItem xmlns:ds="http://schemas.openxmlformats.org/officeDocument/2006/customXml" ds:itemID="{7EC60099-45EA-4D7D-907F-5E45F8EDD692}">
   <ds:schemaRefs>
     <ds:schemaRef ds:uri="http://schemas.openxmlformats.org/officeDocument/2006/bibliography"/>
   </ds:schemaRefs>

</xml_diff>